<commit_message>
[Documentation] Steps - 70% Conclusion Analogs
</commit_message>
<xml_diff>
--- a/Kursovaya.docx
+++ b/Kursovaya.docx
@@ -13,59 +13,29 @@
           <w:color w:val="000000"/>
           <w:sz w:val="28"/>
           <w:szCs w:val="27"/>
-        </w:rPr>
-      </w:pPr>
-      <w:proofErr w:type="spellStart"/>
+          <w:lang w:val="ru-RU"/>
+        </w:rPr>
+      </w:pPr>
       <w:r>
         <w:rPr>
           <w:b/>
           <w:color w:val="000000"/>
           <w:sz w:val="28"/>
           <w:szCs w:val="27"/>
-        </w:rPr>
-        <w:t>Федеральное</w:t>
-      </w:r>
-      <w:proofErr w:type="spellEnd"/>
+          <w:lang w:val="ru-RU"/>
+        </w:rPr>
+        <w:t>Ф</w:t>
+      </w:r>
       <w:r>
         <w:rPr>
           <w:b/>
           <w:color w:val="000000"/>
           <w:sz w:val="28"/>
           <w:szCs w:val="27"/>
-        </w:rPr>
-        <w:t xml:space="preserve"> </w:t>
-      </w:r>
-      <w:proofErr w:type="spellStart"/>
-      <w:r>
-        <w:rPr>
-          <w:b/>
-          <w:color w:val="000000"/>
-          <w:sz w:val="28"/>
-          <w:szCs w:val="27"/>
-        </w:rPr>
-        <w:t>государственное</w:t>
-      </w:r>
-      <w:proofErr w:type="spellEnd"/>
-      <w:r>
-        <w:rPr>
-          <w:b/>
-          <w:color w:val="000000"/>
-          <w:sz w:val="28"/>
-          <w:szCs w:val="27"/>
-        </w:rPr>
-        <w:t xml:space="preserve"> </w:t>
-      </w:r>
-      <w:proofErr w:type="spellStart"/>
-      <w:r>
-        <w:rPr>
-          <w:b/>
-          <w:color w:val="000000"/>
-          <w:sz w:val="28"/>
-          <w:szCs w:val="27"/>
-        </w:rPr>
-        <w:t>автономное</w:t>
-      </w:r>
-      <w:proofErr w:type="spellEnd"/>
+          <w:lang w:val="ru-RU"/>
+        </w:rPr>
+        <w:t>едеральное государственное автономное</w:t>
+      </w:r>
     </w:p>
     <w:p>
       <w:pPr>
@@ -855,7 +825,7 @@
           <w:sz w:val="28"/>
           <w:lang w:val="ru-RU"/>
         </w:rPr>
-        <w:t xml:space="preserve">При всем этом многообразии </w:t>
+        <w:t xml:space="preserve">При всем многообразии </w:t>
       </w:r>
       <w:r>
         <w:rPr>
@@ -871,31 +841,87 @@
           <w:sz w:val="28"/>
           <w:lang w:val="ru-RU"/>
         </w:rPr>
-        <w:t xml:space="preserve">, не многие решения </w:t>
-      </w:r>
-      <w:r>
-        <w:rPr>
-          <w:rFonts w:ascii="Arial" w:eastAsia="Arial" w:hAnsi="Arial" w:cs="Arial"/>
-          <w:sz w:val="28"/>
-          <w:lang w:val="ru-RU"/>
-        </w:rPr>
-        <w:t>приспособлены</w:t>
-      </w:r>
-      <w:r>
-        <w:rPr>
-          <w:rFonts w:ascii="Arial" w:eastAsia="Arial" w:hAnsi="Arial" w:cs="Arial"/>
-          <w:sz w:val="28"/>
-          <w:lang w:val="ru-RU"/>
-        </w:rPr>
-        <w:t xml:space="preserve"> к том</w:t>
-      </w:r>
-      <w:r>
-        <w:rPr>
-          <w:rFonts w:ascii="Arial" w:eastAsia="Arial" w:hAnsi="Arial" w:cs="Arial"/>
-          <w:sz w:val="28"/>
-          <w:lang w:val="ru-RU"/>
-        </w:rPr>
-        <w:t xml:space="preserve">у чтобы их использовали люди, с ограниченными возможностями. В этот список входят ограничения по зрению, слуху, заболевания опорно-двигательного аппарата и другие. </w:t>
+        <w:t xml:space="preserve">, не многие </w:t>
+      </w:r>
+      <w:r>
+        <w:rPr>
+          <w:rFonts w:ascii="Arial" w:eastAsia="Arial" w:hAnsi="Arial" w:cs="Arial"/>
+          <w:sz w:val="28"/>
+          <w:lang w:val="ru-RU"/>
+        </w:rPr>
+        <w:t>продукты</w:t>
+      </w:r>
+      <w:r>
+        <w:rPr>
+          <w:rFonts w:ascii="Arial" w:eastAsia="Arial" w:hAnsi="Arial" w:cs="Arial"/>
+          <w:sz w:val="28"/>
+          <w:lang w:val="ru-RU"/>
+        </w:rPr>
+        <w:t xml:space="preserve"> </w:t>
+      </w:r>
+      <w:r>
+        <w:rPr>
+          <w:rFonts w:ascii="Arial" w:eastAsia="Arial" w:hAnsi="Arial" w:cs="Arial"/>
+          <w:sz w:val="28"/>
+          <w:lang w:val="ru-RU"/>
+        </w:rPr>
+        <w:t>адаптированы к использованию людьми с ограниченными возможностями, такими как</w:t>
+      </w:r>
+      <w:r>
+        <w:rPr>
+          <w:rFonts w:ascii="Arial" w:eastAsia="Arial" w:hAnsi="Arial" w:cs="Arial"/>
+          <w:sz w:val="28"/>
+          <w:lang w:val="ru-RU"/>
+        </w:rPr>
+        <w:t xml:space="preserve"> </w:t>
+      </w:r>
+      <w:r>
+        <w:rPr>
+          <w:rFonts w:ascii="Arial" w:eastAsia="Arial" w:hAnsi="Arial" w:cs="Arial"/>
+          <w:sz w:val="28"/>
+          <w:lang w:val="ru-RU"/>
+        </w:rPr>
+        <w:t>нарушения зрения</w:t>
+      </w:r>
+      <w:r>
+        <w:rPr>
+          <w:rFonts w:ascii="Arial" w:eastAsia="Arial" w:hAnsi="Arial" w:cs="Arial"/>
+          <w:sz w:val="28"/>
+          <w:lang w:val="ru-RU"/>
+        </w:rPr>
+        <w:t>, слух</w:t>
+      </w:r>
+      <w:r>
+        <w:rPr>
+          <w:rFonts w:ascii="Arial" w:eastAsia="Arial" w:hAnsi="Arial" w:cs="Arial"/>
+          <w:sz w:val="28"/>
+          <w:lang w:val="ru-RU"/>
+        </w:rPr>
+        <w:t>а</w:t>
+      </w:r>
+      <w:r>
+        <w:rPr>
+          <w:rFonts w:ascii="Arial" w:eastAsia="Arial" w:hAnsi="Arial" w:cs="Arial"/>
+          <w:sz w:val="28"/>
+          <w:lang w:val="ru-RU"/>
+        </w:rPr>
+        <w:t xml:space="preserve">, </w:t>
+      </w:r>
+      <w:r>
+        <w:rPr>
+          <w:rFonts w:ascii="Arial" w:eastAsia="Arial" w:hAnsi="Arial" w:cs="Arial"/>
+          <w:sz w:val="28"/>
+          <w:lang w:val="ru-RU"/>
+        </w:rPr>
+        <w:t>ориентирования и так далее</w:t>
+      </w:r>
+      <w:r>
+        <w:rPr>
+          <w:rFonts w:ascii="Arial" w:eastAsia="Arial" w:hAnsi="Arial" w:cs="Arial"/>
+          <w:sz w:val="28"/>
+          <w:lang w:val="ru-RU"/>
+        </w:rPr>
+        <w:t xml:space="preserve">. </w:t>
       </w:r>
       <w:r>
         <w:rPr>
@@ -911,15 +937,7 @@
           <w:sz w:val="28"/>
           <w:lang w:val="ru-RU"/>
         </w:rPr>
-        <w:t xml:space="preserve"> важны такие вспомогательные возможности, как крупный, удобочитаемый шрифт, озвучивание т</w:t>
-      </w:r>
-      <w:r>
-        <w:rPr>
-          <w:rFonts w:ascii="Arial" w:eastAsia="Arial" w:hAnsi="Arial" w:cs="Arial"/>
-          <w:sz w:val="28"/>
-          <w:lang w:val="ru-RU"/>
-        </w:rPr>
-        <w:t xml:space="preserve">екста, простой и понятный интерфейс и дополнительные улучшения, упрощающие работу с приложением Многие компании разработчики </w:t>
+        <w:t xml:space="preserve"> важны такие вспомогательные возможности, как крупный, удобочитаемый шрифт, озвучивание текста, простой и понятный интерфейс и дополнительные улучшения, упрощающие работу с приложением Многие компании разработчики </w:t>
       </w:r>
       <w:r>
         <w:rPr>
@@ -951,23 +969,71 @@
           <w:sz w:val="28"/>
           <w:lang w:val="ru-RU"/>
         </w:rPr>
-        <w:t xml:space="preserve"> захочет быть пользователь с отклонениями по зд</w:t>
-      </w:r>
-      <w:r>
-        <w:rPr>
-          <w:rFonts w:ascii="Arial" w:eastAsia="Arial" w:hAnsi="Arial" w:cs="Arial"/>
-          <w:sz w:val="28"/>
-          <w:lang w:val="ru-RU"/>
-        </w:rPr>
-        <w:t xml:space="preserve">оровью, так как это дорого, </w:t>
-      </w:r>
-      <w:r>
-        <w:rPr>
-          <w:rFonts w:ascii="Arial" w:eastAsia="Arial" w:hAnsi="Arial" w:cs="Arial"/>
-          <w:sz w:val="28"/>
-          <w:lang w:val="ru-RU"/>
-        </w:rPr>
-        <w:t>затратное</w:t>
+        <w:t xml:space="preserve"> </w:t>
+      </w:r>
+      <w:r>
+        <w:rPr>
+          <w:rFonts w:ascii="Arial" w:eastAsia="Arial" w:hAnsi="Arial" w:cs="Arial"/>
+          <w:sz w:val="28"/>
+          <w:lang w:val="ru-RU"/>
+        </w:rPr>
+        <w:t>может</w:t>
+      </w:r>
+      <w:r>
+        <w:rPr>
+          <w:rFonts w:ascii="Arial" w:eastAsia="Arial" w:hAnsi="Arial" w:cs="Arial"/>
+          <w:sz w:val="28"/>
+          <w:lang w:val="ru-RU"/>
+        </w:rPr>
+        <w:t xml:space="preserve"> быть пользователь с отклонениями по здоровью, так как </w:t>
+      </w:r>
+      <w:r>
+        <w:rPr>
+          <w:rFonts w:ascii="Arial" w:eastAsia="Arial" w:hAnsi="Arial" w:cs="Arial"/>
+          <w:sz w:val="28"/>
+          <w:lang w:val="ru-RU"/>
+        </w:rPr>
+        <w:t>адаптация – это</w:t>
+      </w:r>
+      <w:r>
+        <w:rPr>
+          <w:rFonts w:ascii="Arial" w:eastAsia="Arial" w:hAnsi="Arial" w:cs="Arial"/>
+          <w:sz w:val="28"/>
+          <w:lang w:val="ru-RU"/>
+        </w:rPr>
+        <w:t xml:space="preserve"> дорого</w:t>
+      </w:r>
+      <w:r>
+        <w:rPr>
+          <w:rFonts w:ascii="Arial" w:eastAsia="Arial" w:hAnsi="Arial" w:cs="Arial"/>
+          <w:sz w:val="28"/>
+          <w:lang w:val="ru-RU"/>
+        </w:rPr>
+        <w:t>й процесс</w:t>
+      </w:r>
+      <w:r>
+        <w:rPr>
+          <w:rFonts w:ascii="Arial" w:eastAsia="Arial" w:hAnsi="Arial" w:cs="Arial"/>
+          <w:sz w:val="28"/>
+          <w:lang w:val="ru-RU"/>
+        </w:rPr>
+        <w:t xml:space="preserve">, </w:t>
+      </w:r>
+      <w:r>
+        <w:rPr>
+          <w:rFonts w:ascii="Arial" w:eastAsia="Arial" w:hAnsi="Arial" w:cs="Arial"/>
+          <w:sz w:val="28"/>
+          <w:lang w:val="ru-RU"/>
+        </w:rPr>
+        <w:t>затратн</w:t>
+      </w:r>
+      <w:r>
+        <w:rPr>
+          <w:rFonts w:ascii="Arial" w:eastAsia="Arial" w:hAnsi="Arial" w:cs="Arial"/>
+          <w:sz w:val="28"/>
+          <w:lang w:val="ru-RU"/>
+        </w:rPr>
+        <w:t>ый</w:t>
       </w:r>
       <w:r>
         <w:rPr>
@@ -990,15 +1056,7 @@
           <w:sz w:val="28"/>
           <w:lang w:val="ru-RU"/>
         </w:rPr>
-        <w:t xml:space="preserve"> (англ</w:t>
-      </w:r>
-      <w:r>
-        <w:rPr>
-          <w:rFonts w:ascii="Arial" w:eastAsia="Arial" w:hAnsi="Arial" w:cs="Arial"/>
-          <w:sz w:val="28"/>
-          <w:lang w:val="ru-RU"/>
-        </w:rPr>
-        <w:t xml:space="preserve">. доступность) стал </w:t>
+        <w:t xml:space="preserve"> (англ. доступность) стал </w:t>
       </w:r>
       <w:r>
         <w:rPr>
@@ -1046,15 +1104,7 @@
           <w:sz w:val="28"/>
           <w:lang w:val="ru-RU"/>
         </w:rPr>
-        <w:t>Только если приложения, которые упрощают рутину во всех сферах жизни, станут более доступны и удобны людям с огр</w:t>
-      </w:r>
-      <w:r>
-        <w:rPr>
-          <w:rFonts w:ascii="Arial" w:eastAsia="Arial" w:hAnsi="Arial" w:cs="Arial"/>
-          <w:sz w:val="28"/>
-          <w:lang w:val="ru-RU"/>
-        </w:rPr>
-        <w:t xml:space="preserve">аничениями по здоровью, жизнь таких людей станет намного приятнее, полноценнее, они смогут познавать и </w:t>
+        <w:t xml:space="preserve">Только если приложения, которые упрощают рутину во всех сферах жизни, станут более доступны и удобны людям с ограничениями по здоровью, жизнь таких людей станет намного приятнее, полноценнее, они смогут познавать и </w:t>
       </w:r>
       <w:r>
         <w:rPr>
@@ -1070,15 +1120,7 @@
           <w:sz w:val="28"/>
           <w:lang w:val="ru-RU"/>
         </w:rPr>
-        <w:t xml:space="preserve"> деятельность наравне с обычными пользователями. Разве не в этом смысл создания мобильных  приложений</w:t>
-      </w:r>
-      <w:r>
-        <w:rPr>
-          <w:rFonts w:ascii="Arial" w:eastAsia="Arial" w:hAnsi="Arial" w:cs="Arial"/>
-          <w:sz w:val="28"/>
-          <w:lang w:val="ru-RU"/>
-        </w:rPr>
-        <w:t>?</w:t>
+        <w:t xml:space="preserve"> деятельность наравне с обычными пользователями. Разве не в этом смысл создания мобильных  приложений?</w:t>
       </w:r>
     </w:p>
     <w:p>
@@ -1123,6 +1165,26 @@
     </w:p>
     <w:p>
       <w:pPr>
+        <w:jc w:val="center"/>
+        <w:rPr>
+          <w:rFonts w:ascii="Arial" w:eastAsia="Arial" w:hAnsi="Arial" w:cs="Arial"/>
+          <w:b/>
+          <w:sz w:val="28"/>
+          <w:lang w:val="ru-RU"/>
+        </w:rPr>
+      </w:pPr>
+      <w:r>
+        <w:rPr>
+          <w:rFonts w:ascii="Arial" w:eastAsia="Arial" w:hAnsi="Arial" w:cs="Arial"/>
+          <w:b/>
+          <w:sz w:val="28"/>
+          <w:lang w:val="ru-RU"/>
+        </w:rPr>
+        <w:t>Актуальность выбранной темы</w:t>
+      </w:r>
+    </w:p>
+    <w:p>
+      <w:pPr>
         <w:jc w:val="both"/>
         <w:rPr>
           <w:rFonts w:ascii="Arial" w:eastAsia="Arial" w:hAnsi="Arial" w:cs="Arial"/>
@@ -1130,6 +1192,150 @@
           <w:lang w:val="ru-RU"/>
         </w:rPr>
       </w:pPr>
+      <w:r>
+        <w:rPr>
+          <w:rFonts w:ascii="Arial" w:eastAsia="Arial" w:hAnsi="Arial" w:cs="Arial"/>
+          <w:sz w:val="28"/>
+          <w:lang w:val="ru-RU"/>
+        </w:rPr>
+        <w:lastRenderedPageBreak/>
+        <w:t xml:space="preserve">Проблемами доступности приложений на данный момент озабочены в большей степени </w:t>
+      </w:r>
+      <w:r>
+        <w:rPr>
+          <w:rFonts w:ascii="Arial" w:eastAsia="Arial" w:hAnsi="Arial" w:cs="Arial"/>
+          <w:sz w:val="28"/>
+        </w:rPr>
+        <w:t>IT</w:t>
+      </w:r>
+      <w:r>
+        <w:rPr>
+          <w:rFonts w:ascii="Arial" w:eastAsia="Arial" w:hAnsi="Arial" w:cs="Arial"/>
+          <w:sz w:val="28"/>
+          <w:lang w:val="ru-RU"/>
+        </w:rPr>
+        <w:t xml:space="preserve"> “</w:t>
+      </w:r>
+      <w:r>
+        <w:rPr>
+          <w:rFonts w:ascii="Arial" w:eastAsia="Arial" w:hAnsi="Arial" w:cs="Arial"/>
+          <w:sz w:val="28"/>
+          <w:lang w:val="ru-RU"/>
+        </w:rPr>
+        <w:t>гиганты</w:t>
+      </w:r>
+      <w:r>
+        <w:rPr>
+          <w:rFonts w:ascii="Arial" w:eastAsia="Arial" w:hAnsi="Arial" w:cs="Arial"/>
+          <w:sz w:val="28"/>
+          <w:lang w:val="ru-RU"/>
+        </w:rPr>
+        <w:t>”</w:t>
+      </w:r>
+      <w:r>
+        <w:rPr>
+          <w:rFonts w:ascii="Arial" w:eastAsia="Arial" w:hAnsi="Arial" w:cs="Arial"/>
+          <w:sz w:val="28"/>
+          <w:lang w:val="ru-RU"/>
+        </w:rPr>
+        <w:t xml:space="preserve"> – компании </w:t>
+      </w:r>
+      <w:r>
+        <w:rPr>
+          <w:rFonts w:ascii="Arial" w:eastAsia="Arial" w:hAnsi="Arial" w:cs="Arial"/>
+          <w:sz w:val="28"/>
+        </w:rPr>
+        <w:t>Google</w:t>
+      </w:r>
+      <w:r>
+        <w:rPr>
+          <w:rFonts w:ascii="Arial" w:eastAsia="Arial" w:hAnsi="Arial" w:cs="Arial"/>
+          <w:sz w:val="28"/>
+          <w:lang w:val="ru-RU"/>
+        </w:rPr>
+        <w:t xml:space="preserve">, </w:t>
+      </w:r>
+      <w:r>
+        <w:rPr>
+          <w:rFonts w:ascii="Arial" w:eastAsia="Arial" w:hAnsi="Arial" w:cs="Arial"/>
+          <w:sz w:val="28"/>
+        </w:rPr>
+        <w:t>Apple</w:t>
+      </w:r>
+      <w:r>
+        <w:rPr>
+          <w:rFonts w:ascii="Arial" w:eastAsia="Arial" w:hAnsi="Arial" w:cs="Arial"/>
+          <w:sz w:val="28"/>
+          <w:lang w:val="ru-RU"/>
+        </w:rPr>
+        <w:t xml:space="preserve">, </w:t>
+      </w:r>
+      <w:r>
+        <w:rPr>
+          <w:rFonts w:ascii="Arial" w:eastAsia="Arial" w:hAnsi="Arial" w:cs="Arial"/>
+          <w:sz w:val="28"/>
+        </w:rPr>
+        <w:t>Facebook</w:t>
+      </w:r>
+      <w:r>
+        <w:rPr>
+          <w:rFonts w:ascii="Arial" w:eastAsia="Arial" w:hAnsi="Arial" w:cs="Arial"/>
+          <w:sz w:val="28"/>
+          <w:lang w:val="ru-RU"/>
+        </w:rPr>
+        <w:t xml:space="preserve">,  </w:t>
+      </w:r>
+      <w:r>
+        <w:rPr>
+          <w:rFonts w:ascii="Arial" w:eastAsia="Arial" w:hAnsi="Arial" w:cs="Arial"/>
+          <w:sz w:val="28"/>
+          <w:lang w:val="ru-RU"/>
+        </w:rPr>
+        <w:t xml:space="preserve">.  </w:t>
+      </w:r>
+      <w:r>
+        <w:rPr>
+          <w:rFonts w:ascii="Arial" w:eastAsia="Arial" w:hAnsi="Arial" w:cs="Arial"/>
+          <w:sz w:val="28"/>
+          <w:lang w:val="ru-RU"/>
+        </w:rPr>
+        <w:t xml:space="preserve">На данный момент существует большое количество приложений в секции "Распознавание текста" или распознавание предметов на фото. Но не так много приложений удовлетворяют высокому уровню удобства для использования им людям со специальными возможностями. Я уверен, </w:t>
+      </w:r>
+      <w:r>
+        <w:rPr>
+          <w:rFonts w:ascii="Arial" w:eastAsia="Arial" w:hAnsi="Arial" w:cs="Arial"/>
+          <w:bCs/>
+          <w:sz w:val="28"/>
+          <w:lang w:val="ru-RU"/>
+        </w:rPr>
+        <w:t xml:space="preserve">что устранение этого </w:t>
+      </w:r>
+      <w:r>
+        <w:rPr>
+          <w:rFonts w:ascii="Arial" w:eastAsia="Arial" w:hAnsi="Arial" w:cs="Arial"/>
+          <w:bCs/>
+          <w:sz w:val="28"/>
+          <w:lang w:val="ru-RU"/>
+        </w:rPr>
+        <w:t>недочета</w:t>
+      </w:r>
+      <w:r>
+        <w:rPr>
+          <w:rFonts w:ascii="Arial" w:eastAsia="Arial" w:hAnsi="Arial" w:cs="Arial"/>
+          <w:b/>
+          <w:sz w:val="28"/>
+          <w:lang w:val="ru-RU"/>
+        </w:rPr>
+        <w:t xml:space="preserve"> </w:t>
+      </w:r>
+      <w:r>
+        <w:rPr>
+          <w:rFonts w:ascii="Arial" w:eastAsia="Arial" w:hAnsi="Arial" w:cs="Arial"/>
+          <w:sz w:val="28"/>
+          <w:lang w:val="ru-RU"/>
+        </w:rPr>
+        <w:t>очень упростит жизнь таким пользователям.  Поэтому изучение рекомендаций по дизайну и  технологиям для слабовидящих и применение полученных знаний при проектировании приложений является остро актуальной темой.</w:t>
+      </w:r>
     </w:p>
     <w:p>
       <w:pPr>
@@ -1148,7 +1354,7 @@
           <w:sz w:val="28"/>
           <w:lang w:val="ru-RU"/>
         </w:rPr>
-        <w:t>Актуальность выбранной темы</w:t>
+        <w:t>Цели и задачи</w:t>
       </w:r>
     </w:p>
     <w:p>
@@ -1157,25 +1363,40 @@
         <w:rPr>
           <w:rFonts w:ascii="Arial" w:eastAsia="Arial" w:hAnsi="Arial" w:cs="Arial"/>
           <w:sz w:val="28"/>
-          <w:lang w:val="ru-RU"/>
-        </w:rPr>
-      </w:pPr>
-      <w:r>
-        <w:rPr>
-          <w:rFonts w:ascii="Arial" w:eastAsia="Arial" w:hAnsi="Arial" w:cs="Arial"/>
-          <w:sz w:val="28"/>
-          <w:lang w:val="ru-RU"/>
-        </w:rPr>
-        <w:t>На д</w:t>
-      </w:r>
-      <w:r>
-        <w:rPr>
-          <w:rFonts w:ascii="Arial" w:eastAsia="Arial" w:hAnsi="Arial" w:cs="Arial"/>
-          <w:sz w:val="28"/>
-          <w:lang w:val="ru-RU"/>
-        </w:rPr>
-        <w:t>анный момент существует большое количество приложений в секции "Распознавание текста" или распознавание предметов на фото. Но не так много приложений удовлетворяют высокому уровню удобства для использования им людям со специальными возможностями. Я уверен,</w:t>
-      </w:r>
+        </w:rPr>
+      </w:pPr>
+      <w:r>
+        <w:rPr>
+          <w:rFonts w:ascii="Arial" w:eastAsia="Arial" w:hAnsi="Arial" w:cs="Arial"/>
+          <w:sz w:val="28"/>
+          <w:lang w:val="ru-RU"/>
+        </w:rPr>
+        <w:t xml:space="preserve">Цель данной работы - изучить технологии создания приложений для людей с нарушениями зрения и на основе этих знаний создать </w:t>
+      </w:r>
+      <w:r>
+        <w:rPr>
+          <w:rFonts w:ascii="Arial" w:eastAsia="Arial" w:hAnsi="Arial" w:cs="Arial"/>
+          <w:sz w:val="28"/>
+        </w:rPr>
+        <w:t>Android</w:t>
+      </w:r>
+      <w:r>
+        <w:rPr>
+          <w:rFonts w:ascii="Arial" w:eastAsia="Arial" w:hAnsi="Arial" w:cs="Arial"/>
+          <w:sz w:val="28"/>
+          <w:lang w:val="ru-RU"/>
+        </w:rPr>
+        <w:t xml:space="preserve"> приложение для слабовидящих покупателей. </w:t>
+      </w:r>
+      <w:proofErr w:type="spellStart"/>
+      <w:r>
+        <w:rPr>
+          <w:rFonts w:ascii="Arial" w:eastAsia="Arial" w:hAnsi="Arial" w:cs="Arial"/>
+          <w:sz w:val="28"/>
+        </w:rPr>
+        <w:t>Данная</w:t>
+      </w:r>
+      <w:proofErr w:type="spellEnd"/>
       <w:r>
         <w:rPr>
           <w:rFonts w:ascii="Arial" w:eastAsia="Arial" w:hAnsi="Arial" w:cs="Arial"/>
@@ -1184,157 +1405,29 @@
         </w:rPr>
         <w:t xml:space="preserve"> </w:t>
       </w:r>
-      <w:r>
-        <w:rPr>
-          <w:rFonts w:ascii="Arial" w:eastAsia="Arial" w:hAnsi="Arial" w:cs="Arial"/>
-          <w:bCs/>
-          <w:sz w:val="28"/>
-          <w:lang w:val="ru-RU"/>
-        </w:rPr>
-        <w:t xml:space="preserve">что устранение этого </w:t>
-      </w:r>
-      <w:r>
-        <w:rPr>
-          <w:rFonts w:ascii="Arial" w:eastAsia="Arial" w:hAnsi="Arial" w:cs="Arial"/>
-          <w:bCs/>
-          <w:sz w:val="28"/>
-          <w:lang w:val="ru-RU"/>
-        </w:rPr>
-        <w:t>недочета</w:t>
-      </w:r>
-      <w:r>
-        <w:rPr>
-          <w:rFonts w:ascii="Arial" w:eastAsia="Arial" w:hAnsi="Arial" w:cs="Arial"/>
-          <w:b/>
-          <w:sz w:val="28"/>
-          <w:lang w:val="ru-RU"/>
+      <w:proofErr w:type="spellStart"/>
+      <w:r>
+        <w:rPr>
+          <w:rFonts w:ascii="Arial" w:eastAsia="Arial" w:hAnsi="Arial" w:cs="Arial"/>
+          <w:sz w:val="28"/>
+        </w:rPr>
+        <w:t>цель</w:t>
+      </w:r>
+      <w:proofErr w:type="spellEnd"/>
+      <w:r>
+        <w:rPr>
+          <w:rFonts w:ascii="Arial" w:eastAsia="Arial" w:hAnsi="Arial" w:cs="Arial"/>
+          <w:sz w:val="28"/>
         </w:rPr>
         <w:t xml:space="preserve"> </w:t>
       </w:r>
-      <w:r>
-        <w:rPr>
-          <w:rFonts w:ascii="Arial" w:eastAsia="Arial" w:hAnsi="Arial" w:cs="Arial"/>
-          <w:sz w:val="28"/>
-          <w:lang w:val="ru-RU"/>
-        </w:rPr>
-        <w:t>очень упростит жизнь таким пользователям.  Поэтому изучение рекомендаций по дизайну и  технологиям для слабовидящих и применение полученных знаний при проектировании приложений является остро актуальной темой.</w:t>
-      </w:r>
-    </w:p>
-    <w:p>
-      <w:pPr>
-        <w:jc w:val="center"/>
-        <w:rPr>
-          <w:rFonts w:ascii="Arial" w:eastAsia="Arial" w:hAnsi="Arial" w:cs="Arial"/>
-          <w:b/>
-          <w:sz w:val="28"/>
-          <w:lang w:val="ru-RU"/>
-        </w:rPr>
-      </w:pPr>
-      <w:r>
-        <w:rPr>
-          <w:rFonts w:ascii="Arial" w:eastAsia="Arial" w:hAnsi="Arial" w:cs="Arial"/>
-          <w:b/>
-          <w:sz w:val="28"/>
-          <w:lang w:val="ru-RU"/>
-        </w:rPr>
-        <w:t>Цели и задачи</w:t>
-      </w:r>
-    </w:p>
-    <w:p>
-      <w:pPr>
-        <w:jc w:val="both"/>
-        <w:rPr>
-          <w:rFonts w:ascii="Arial" w:eastAsia="Arial" w:hAnsi="Arial" w:cs="Arial"/>
-          <w:sz w:val="28"/>
-        </w:rPr>
-      </w:pPr>
-      <w:r>
-        <w:rPr>
-          <w:rFonts w:ascii="Arial" w:eastAsia="Arial" w:hAnsi="Arial" w:cs="Arial"/>
-          <w:sz w:val="28"/>
-          <w:lang w:val="ru-RU"/>
-        </w:rPr>
-        <w:t xml:space="preserve">Цель </w:t>
-      </w:r>
-      <w:r>
-        <w:rPr>
-          <w:rFonts w:ascii="Arial" w:eastAsia="Arial" w:hAnsi="Arial" w:cs="Arial"/>
-          <w:sz w:val="28"/>
-          <w:lang w:val="ru-RU"/>
-        </w:rPr>
-        <w:t xml:space="preserve">данной работы - изучить технологии создания приложений для людей с нарушениями зрения и на основе этих знаний создать </w:t>
-      </w:r>
-      <w:r>
-        <w:rPr>
-          <w:rFonts w:ascii="Arial" w:eastAsia="Arial" w:hAnsi="Arial" w:cs="Arial"/>
-          <w:sz w:val="28"/>
-        </w:rPr>
-        <w:t>Android</w:t>
-      </w:r>
-      <w:r>
-        <w:rPr>
-          <w:rFonts w:ascii="Arial" w:eastAsia="Arial" w:hAnsi="Arial" w:cs="Arial"/>
-          <w:sz w:val="28"/>
-          <w:lang w:val="ru-RU"/>
-        </w:rPr>
-        <w:t xml:space="preserve"> приложение для слабовидящих покупателей. </w:t>
-      </w:r>
       <w:proofErr w:type="spellStart"/>
       <w:r>
         <w:rPr>
           <w:rFonts w:ascii="Arial" w:eastAsia="Arial" w:hAnsi="Arial" w:cs="Arial"/>
           <w:sz w:val="28"/>
         </w:rPr>
-        <w:t>Данная</w:t>
-      </w:r>
-      <w:proofErr w:type="spellEnd"/>
-      <w:r>
-        <w:rPr>
-          <w:rFonts w:ascii="Arial" w:eastAsia="Arial" w:hAnsi="Arial" w:cs="Arial"/>
-          <w:sz w:val="28"/>
-          <w:lang w:val="ru-RU"/>
-        </w:rPr>
-        <w:t xml:space="preserve"> </w:t>
-      </w:r>
-      <w:proofErr w:type="spellStart"/>
-      <w:r>
-        <w:rPr>
-          <w:rFonts w:ascii="Arial" w:eastAsia="Arial" w:hAnsi="Arial" w:cs="Arial"/>
-          <w:sz w:val="28"/>
-        </w:rPr>
-        <w:t>цель</w:t>
-      </w:r>
-      <w:proofErr w:type="spellEnd"/>
-      <w:r>
-        <w:rPr>
-          <w:rFonts w:ascii="Arial" w:eastAsia="Arial" w:hAnsi="Arial" w:cs="Arial"/>
-          <w:sz w:val="28"/>
-        </w:rPr>
-        <w:t xml:space="preserve"> </w:t>
-      </w:r>
-      <w:proofErr w:type="spellStart"/>
-      <w:r>
-        <w:rPr>
-          <w:rFonts w:ascii="Arial" w:eastAsia="Arial" w:hAnsi="Arial" w:cs="Arial"/>
-          <w:sz w:val="28"/>
-        </w:rPr>
         <w:t>подразумевает</w:t>
-      </w:r>
-      <w:proofErr w:type="spellEnd"/>
-      <w:r>
-        <w:rPr>
-          <w:rFonts w:ascii="Arial" w:eastAsia="Arial" w:hAnsi="Arial" w:cs="Arial"/>
-          <w:sz w:val="28"/>
-        </w:rPr>
-        <w:t xml:space="preserve"> в </w:t>
-      </w:r>
-      <w:proofErr w:type="spellStart"/>
-      <w:r>
-        <w:rPr>
-          <w:rFonts w:ascii="Arial" w:eastAsia="Arial" w:hAnsi="Arial" w:cs="Arial"/>
-          <w:sz w:val="28"/>
-        </w:rPr>
-        <w:t>себе</w:t>
       </w:r>
       <w:proofErr w:type="spellEnd"/>
       <w:r>
@@ -1430,15 +1523,7 @@
           <w:sz w:val="28"/>
           <w:lang w:val="ru-RU"/>
         </w:rPr>
-        <w:t>Изучение пособий и материал</w:t>
-      </w:r>
-      <w:r>
-        <w:rPr>
-          <w:rFonts w:ascii="Arial" w:eastAsia="Arial" w:hAnsi="Arial" w:cs="Arial"/>
-          <w:sz w:val="28"/>
-          <w:lang w:val="ru-RU"/>
-        </w:rPr>
-        <w:t>ов по проектированию интерфейсов мобильных приложений для людей с ограниченными возможностями, в частности - для пользователей с нарушениями зрения</w:t>
+        <w:t>Изучение пособий и материалов по проектированию интерфейсов мобильных приложений для людей с ограниченными возможностями, в частности - для пользователей с нарушениями зрения</w:t>
       </w:r>
     </w:p>
     <w:p>
@@ -1491,15 +1576,7 @@
           <w:sz w:val="28"/>
           <w:lang w:val="ru-RU"/>
         </w:rPr>
-        <w:t>Изучение решений в облас</w:t>
-      </w:r>
-      <w:r>
-        <w:rPr>
-          <w:rFonts w:ascii="Arial" w:eastAsia="Arial" w:hAnsi="Arial" w:cs="Arial"/>
-          <w:sz w:val="28"/>
-          <w:lang w:val="ru-RU"/>
-        </w:rPr>
-        <w:t>ти обработки изображений, распознавания и обработки текста,  облачного хранения данных пользователей</w:t>
+        <w:t>Изучение решений в области обработки изображений, распознавания и обработки текста,  облачного хранения данных пользователей</w:t>
       </w:r>
     </w:p>
     <w:p>
@@ -1575,6 +1652,17 @@
         <w:jc w:val="center"/>
         <w:rPr>
           <w:rFonts w:ascii="Arial" w:eastAsia="Arial" w:hAnsi="Arial" w:cs="Arial"/>
+          <w:sz w:val="28"/>
+          <w:lang w:val="ru-RU"/>
+        </w:rPr>
+      </w:pPr>
+    </w:p>
+    <w:p>
+      <w:pPr>
+        <w:ind w:left="720"/>
+        <w:jc w:val="center"/>
+        <w:rPr>
+          <w:rFonts w:ascii="Arial" w:eastAsia="Arial" w:hAnsi="Arial" w:cs="Arial"/>
           <w:b/>
           <w:bCs/>
           <w:sz w:val="28"/>
@@ -1616,31 +1704,23 @@
           <w:sz w:val="28"/>
           <w:lang w:val="ru-RU"/>
         </w:rPr>
-        <w:t xml:space="preserve">минимализм, удобство и фокусирование на звук, а не изображение. </w:t>
-      </w:r>
-    </w:p>
-    <w:p>
-      <w:pPr>
-        <w:jc w:val="both"/>
-        <w:rPr>
-          <w:rFonts w:ascii="Arial" w:eastAsia="Arial" w:hAnsi="Arial" w:cs="Arial"/>
-          <w:b/>
-          <w:bCs/>
-          <w:sz w:val="32"/>
-          <w:szCs w:val="24"/>
-          <w:lang w:val="ru-RU"/>
-        </w:rPr>
-      </w:pPr>
-      <w:r>
-        <w:rPr>
-          <w:rFonts w:ascii="Arial" w:eastAsia="Arial" w:hAnsi="Arial" w:cs="Arial"/>
-          <w:b/>
-          <w:bCs/>
-          <w:sz w:val="32"/>
-          <w:szCs w:val="24"/>
-          <w:lang w:val="ru-RU"/>
-        </w:rPr>
-        <w:t>Описать:</w:t>
+        <w:t xml:space="preserve">минимализм, </w:t>
+      </w:r>
+      <w:r>
+        <w:rPr>
+          <w:rFonts w:ascii="Arial" w:eastAsia="Arial" w:hAnsi="Arial" w:cs="Arial"/>
+          <w:sz w:val="28"/>
+          <w:lang w:val="ru-RU"/>
+        </w:rPr>
+        <w:t>фокус на звук, а не изображение и использование специальных возможностей</w:t>
+      </w:r>
+      <w:r>
+        <w:rPr>
+          <w:rFonts w:ascii="Arial" w:eastAsia="Arial" w:hAnsi="Arial" w:cs="Arial"/>
+          <w:sz w:val="28"/>
+          <w:lang w:val="ru-RU"/>
+        </w:rPr>
+        <w:t xml:space="preserve">. </w:t>
       </w:r>
     </w:p>
     <w:p>
@@ -1663,7 +1743,74 @@
           <w:sz w:val="28"/>
           <w:lang w:val="ru-RU"/>
         </w:rPr>
-        <w:t>Как можно меньше элементов интерфейса</w:t>
+        <w:t>Минимализм</w:t>
+      </w:r>
+    </w:p>
+    <w:p>
+      <w:pPr>
+        <w:jc w:val="both"/>
+        <w:rPr>
+          <w:rFonts w:ascii="Arial" w:eastAsia="Arial" w:hAnsi="Arial" w:cs="Arial"/>
+          <w:sz w:val="28"/>
+          <w:lang w:val="ru-RU"/>
+        </w:rPr>
+      </w:pPr>
+      <w:r>
+        <w:rPr>
+          <w:rFonts w:ascii="Arial" w:eastAsia="Arial" w:hAnsi="Arial" w:cs="Arial"/>
+          <w:sz w:val="28"/>
+          <w:lang w:val="ru-RU"/>
+        </w:rPr>
+        <w:t xml:space="preserve">Что подразумевается под минимализмом если мы говорим о мобильных приложениях? Порой при использовании приложения мы можем столкнуться с большим количеством компонент интерфейса на одном экране или диалоге, такими как всевозможные кнопки, поля ввода, меню и так далее. Такое многообразие элементов усложняет процесс использования продукта, особенно если пользователь имеет проблемы со зрением. Именно в этом случае очень помогает соблюдение разумного минимализма, соблюдая который, мы оставляем только самое необходимое из интерфейса. К этому понятию можно также отнести </w:t>
+      </w:r>
+      <w:r>
+        <w:rPr>
+          <w:rFonts w:ascii="Arial" w:eastAsia="Arial" w:hAnsi="Arial" w:cs="Arial"/>
+          <w:sz w:val="28"/>
+          <w:lang w:val="ru-RU"/>
+        </w:rPr>
+        <w:t>отсутствие</w:t>
+      </w:r>
+      <w:r>
+        <w:rPr>
+          <w:rFonts w:ascii="Arial" w:eastAsia="Arial" w:hAnsi="Arial" w:cs="Arial"/>
+          <w:sz w:val="28"/>
+          <w:lang w:val="ru-RU"/>
+        </w:rPr>
+        <w:t xml:space="preserve"> анимации и сложных элементов дизайна, так как их наличие может рассеять внимание пользователя</w:t>
+      </w:r>
+      <w:r>
+        <w:rPr>
+          <w:rFonts w:ascii="Arial" w:eastAsia="Arial" w:hAnsi="Arial" w:cs="Arial"/>
+          <w:sz w:val="28"/>
+          <w:lang w:val="ru-RU"/>
+        </w:rPr>
+        <w:t xml:space="preserve"> и усложнить восприятие интерфейса</w:t>
+      </w:r>
+      <w:r>
+        <w:rPr>
+          <w:rFonts w:ascii="Arial" w:eastAsia="Arial" w:hAnsi="Arial" w:cs="Arial"/>
+          <w:sz w:val="28"/>
+          <w:lang w:val="ru-RU"/>
+        </w:rPr>
+        <w:t xml:space="preserve">, особенно если используется система озвучивания интерфейса </w:t>
+      </w:r>
+      <w:proofErr w:type="spellStart"/>
+      <w:r>
+        <w:rPr>
+          <w:rFonts w:ascii="Arial" w:eastAsia="Arial" w:hAnsi="Arial" w:cs="Arial"/>
+          <w:sz w:val="28"/>
+        </w:rPr>
+        <w:t>TalkBack</w:t>
+      </w:r>
+      <w:proofErr w:type="spellEnd"/>
+      <w:r>
+        <w:rPr>
+          <w:rFonts w:ascii="Arial" w:eastAsia="Arial" w:hAnsi="Arial" w:cs="Arial"/>
+          <w:sz w:val="28"/>
+          <w:lang w:val="ru-RU"/>
+        </w:rPr>
+        <w:t>.</w:t>
       </w:r>
     </w:p>
     <w:p>
@@ -1691,6 +1838,76 @@
     </w:p>
     <w:p>
       <w:pPr>
+        <w:jc w:val="both"/>
+        <w:rPr>
+          <w:rFonts w:ascii="Arial" w:eastAsia="Arial" w:hAnsi="Arial" w:cs="Arial"/>
+          <w:sz w:val="28"/>
+          <w:lang w:val="ru-RU"/>
+        </w:rPr>
+      </w:pPr>
+      <w:r>
+        <w:rPr>
+          <w:rFonts w:ascii="Arial" w:eastAsia="Arial" w:hAnsi="Arial" w:cs="Arial"/>
+          <w:sz w:val="28"/>
+          <w:lang w:val="ru-RU"/>
+        </w:rPr>
+        <w:t xml:space="preserve">Также важным показателем качества приложения для слабовидящих является то, как быстро сможет пользователь достичь своей цели использования приложения. Порой поиск нужного элемента интерфейса, его распознавание и в целом ориентирование по приложению может занимать больше времени и сил для лиц с ограниченными возможностями. Если приложение не соответствует этому критерию качества, пользователь не сможет комфортно пользоваться продуктом, поэтому важно проработать сценарии использования и </w:t>
+      </w:r>
+      <w:proofErr w:type="spellStart"/>
+      <w:r>
+        <w:rPr>
+          <w:rFonts w:ascii="Arial" w:eastAsia="Arial" w:hAnsi="Arial" w:cs="Arial"/>
+          <w:sz w:val="28"/>
+          <w:lang w:val="ru-RU"/>
+        </w:rPr>
+        <w:t>посторить</w:t>
+      </w:r>
+      <w:proofErr w:type="spellEnd"/>
+      <w:r>
+        <w:rPr>
+          <w:rFonts w:ascii="Arial" w:eastAsia="Arial" w:hAnsi="Arial" w:cs="Arial"/>
+          <w:sz w:val="28"/>
+          <w:lang w:val="ru-RU"/>
+        </w:rPr>
+        <w:t xml:space="preserve"> граф </w:t>
+      </w:r>
+      <w:proofErr w:type="spellStart"/>
+      <w:r>
+        <w:rPr>
+          <w:rFonts w:ascii="Arial" w:eastAsia="Arial" w:hAnsi="Arial" w:cs="Arial"/>
+          <w:sz w:val="28"/>
+          <w:lang w:val="ru-RU"/>
+        </w:rPr>
+        <w:t>активити</w:t>
+      </w:r>
+      <w:proofErr w:type="spellEnd"/>
+      <w:r>
+        <w:rPr>
+          <w:rFonts w:ascii="Arial" w:eastAsia="Arial" w:hAnsi="Arial" w:cs="Arial"/>
+          <w:sz w:val="28"/>
+          <w:lang w:val="ru-RU"/>
+        </w:rPr>
+        <w:t xml:space="preserve"> таким образом, чтобы путь к критически важным функциям приложения был как мо</w:t>
+      </w:r>
+      <w:r>
+        <w:rPr>
+          <w:rFonts w:ascii="Arial" w:eastAsia="Arial" w:hAnsi="Arial" w:cs="Arial"/>
+          <w:sz w:val="28"/>
+          <w:lang w:val="ru-RU"/>
+        </w:rPr>
+        <w:t>жно</w:t>
+      </w:r>
+      <w:r>
+        <w:rPr>
+          <w:rFonts w:ascii="Arial" w:eastAsia="Arial" w:hAnsi="Arial" w:cs="Arial"/>
+          <w:sz w:val="28"/>
+          <w:lang w:val="ru-RU"/>
+        </w:rPr>
+        <w:t xml:space="preserve"> меньше.</w:t>
+      </w:r>
+    </w:p>
+    <w:p>
+      <w:pPr>
         <w:pStyle w:val="ListParagraph"/>
         <w:numPr>
           <w:ilvl w:val="0"/>
@@ -1722,6 +1939,208 @@
     </w:p>
     <w:p>
       <w:pPr>
+        <w:jc w:val="both"/>
+        <w:rPr>
+          <w:rFonts w:ascii="Arial" w:eastAsia="Arial" w:hAnsi="Arial" w:cs="Arial"/>
+          <w:sz w:val="28"/>
+          <w:lang w:val="ru-RU"/>
+        </w:rPr>
+      </w:pPr>
+      <w:r>
+        <w:rPr>
+          <w:rFonts w:ascii="Arial" w:eastAsia="Arial" w:hAnsi="Arial" w:cs="Arial"/>
+          <w:sz w:val="28"/>
+          <w:lang w:val="ru-RU"/>
+        </w:rPr>
+        <w:lastRenderedPageBreak/>
+        <w:t xml:space="preserve">Эти два критерия являются необходимыми к соблюдению для всех приложений, не только к продуктам для людей с ограниченными возможностями, так как качественный дизайн делает процесс использования программного продукта намного приятнее. Но что касается типа приложений, описанных в данной работе, эти два критерия обретают больший смысл. В случае, если не используется система озвучивания интерфейса, </w:t>
+      </w:r>
+      <w:r>
+        <w:rPr>
+          <w:rFonts w:ascii="Arial" w:eastAsia="Arial" w:hAnsi="Arial" w:cs="Arial"/>
+          <w:sz w:val="28"/>
+          <w:lang w:val="ru-RU"/>
+        </w:rPr>
+        <w:t>пользователь будет ориентироваться на текст, символы, кнопки и т.д. , составляющие интерфейс, и важно, чтобы эти элемента интерфейса не были расплывчатыми и сложными к восприятию у людей с ограниченными возможностями. Поможет поддержать это требование соблюдение данных конкретных рекомендаций к дизайну:</w:t>
+      </w:r>
+    </w:p>
+    <w:p>
+      <w:pPr>
+        <w:pStyle w:val="ListParagraph"/>
+        <w:numPr>
+          <w:ilvl w:val="0"/>
+          <w:numId w:val="9"/>
+        </w:numPr>
+        <w:jc w:val="both"/>
+        <w:rPr>
+          <w:rFonts w:ascii="Arial" w:eastAsia="Arial" w:hAnsi="Arial" w:cs="Arial"/>
+          <w:sz w:val="28"/>
+          <w:lang w:val="ru-RU"/>
+        </w:rPr>
+      </w:pPr>
+      <w:r>
+        <w:rPr>
+          <w:rFonts w:ascii="Arial" w:eastAsia="Arial" w:hAnsi="Arial" w:cs="Arial"/>
+          <w:sz w:val="28"/>
+          <w:lang w:val="ru-RU"/>
+        </w:rPr>
+        <w:t>Контраст цветов (между текстом и фоном</w:t>
+      </w:r>
+      <w:r>
+        <w:rPr>
+          <w:rFonts w:ascii="Arial" w:eastAsia="Arial" w:hAnsi="Arial" w:cs="Arial"/>
+          <w:sz w:val="28"/>
+          <w:lang w:val="ru-RU"/>
+        </w:rPr>
+        <w:t xml:space="preserve"> </w:t>
+      </w:r>
+      <w:r>
+        <w:rPr>
+          <w:rFonts w:ascii="Arial" w:eastAsia="Arial" w:hAnsi="Arial" w:cs="Arial"/>
+          <w:sz w:val="28"/>
+          <w:lang w:val="ru-RU"/>
+        </w:rPr>
+        <w:t>например</w:t>
+      </w:r>
+      <w:r>
+        <w:rPr>
+          <w:rFonts w:ascii="Arial" w:eastAsia="Arial" w:hAnsi="Arial" w:cs="Arial"/>
+          <w:sz w:val="28"/>
+          <w:lang w:val="ru-RU"/>
+        </w:rPr>
+        <w:t>)</w:t>
+      </w:r>
+    </w:p>
+    <w:p>
+      <w:pPr>
+        <w:pStyle w:val="ListParagraph"/>
+        <w:numPr>
+          <w:ilvl w:val="0"/>
+          <w:numId w:val="9"/>
+        </w:numPr>
+        <w:jc w:val="both"/>
+        <w:rPr>
+          <w:rFonts w:ascii="Arial" w:eastAsia="Arial" w:hAnsi="Arial" w:cs="Arial"/>
+          <w:sz w:val="28"/>
+          <w:lang w:val="ru-RU"/>
+        </w:rPr>
+      </w:pPr>
+      <w:r>
+        <w:rPr>
+          <w:rFonts w:ascii="Arial" w:eastAsia="Arial" w:hAnsi="Arial" w:cs="Arial"/>
+          <w:sz w:val="28"/>
+          <w:lang w:val="ru-RU"/>
+        </w:rPr>
+        <w:t xml:space="preserve">Крупный размер кегля и удобочитаемый шрифт </w:t>
+      </w:r>
+    </w:p>
+    <w:p>
+      <w:pPr>
+        <w:pStyle w:val="ListParagraph"/>
+        <w:numPr>
+          <w:ilvl w:val="0"/>
+          <w:numId w:val="9"/>
+        </w:numPr>
+        <w:jc w:val="both"/>
+        <w:rPr>
+          <w:rFonts w:ascii="Arial" w:eastAsia="Arial" w:hAnsi="Arial" w:cs="Arial"/>
+          <w:sz w:val="28"/>
+          <w:lang w:val="ru-RU"/>
+        </w:rPr>
+      </w:pPr>
+      <w:r>
+        <w:rPr>
+          <w:rFonts w:ascii="Arial" w:eastAsia="Arial" w:hAnsi="Arial" w:cs="Arial"/>
+          <w:sz w:val="28"/>
+          <w:lang w:val="ru-RU"/>
+        </w:rPr>
+        <w:t>Строгий дизайн элементов (минимальный</w:t>
+      </w:r>
+      <w:r>
+        <w:rPr>
+          <w:rFonts w:ascii="Arial" w:eastAsia="Arial" w:hAnsi="Arial" w:cs="Arial"/>
+          <w:sz w:val="28"/>
+          <w:lang w:val="ru-RU"/>
+        </w:rPr>
+        <w:t xml:space="preserve"> угол</w:t>
+      </w:r>
+      <w:r>
+        <w:rPr>
+          <w:rFonts w:ascii="Arial" w:eastAsia="Arial" w:hAnsi="Arial" w:cs="Arial"/>
+          <w:sz w:val="28"/>
+          <w:lang w:val="ru-RU"/>
+        </w:rPr>
+        <w:t>, монотонная заливка, минимум анимации)</w:t>
+      </w:r>
+    </w:p>
+    <w:p>
+      <w:pPr>
+        <w:pStyle w:val="ListParagraph"/>
+        <w:numPr>
+          <w:ilvl w:val="0"/>
+          <w:numId w:val="9"/>
+        </w:numPr>
+        <w:jc w:val="both"/>
+        <w:rPr>
+          <w:rFonts w:ascii="Arial" w:eastAsia="Arial" w:hAnsi="Arial" w:cs="Arial"/>
+          <w:sz w:val="28"/>
+          <w:lang w:val="ru-RU"/>
+        </w:rPr>
+      </w:pPr>
+      <w:r>
+        <w:rPr>
+          <w:rFonts w:ascii="Arial" w:eastAsia="Arial" w:hAnsi="Arial" w:cs="Arial"/>
+          <w:sz w:val="28"/>
+          <w:lang w:val="ru-RU"/>
+        </w:rPr>
+        <w:t xml:space="preserve">Текстовое обозначение </w:t>
+      </w:r>
+      <w:r>
+        <w:rPr>
+          <w:rFonts w:ascii="Arial" w:eastAsia="Arial" w:hAnsi="Arial" w:cs="Arial"/>
+          <w:sz w:val="28"/>
+          <w:lang w:val="ru-RU"/>
+        </w:rPr>
+        <w:t>важных</w:t>
+      </w:r>
+      <w:r>
+        <w:rPr>
+          <w:rFonts w:ascii="Arial" w:eastAsia="Arial" w:hAnsi="Arial" w:cs="Arial"/>
+          <w:sz w:val="28"/>
+          <w:lang w:val="ru-RU"/>
+        </w:rPr>
+        <w:t xml:space="preserve"> элемент</w:t>
+      </w:r>
+      <w:r>
+        <w:rPr>
+          <w:rFonts w:ascii="Arial" w:eastAsia="Arial" w:hAnsi="Arial" w:cs="Arial"/>
+          <w:sz w:val="28"/>
+          <w:lang w:val="ru-RU"/>
+        </w:rPr>
+        <w:t>ов</w:t>
+      </w:r>
+      <w:r>
+        <w:rPr>
+          <w:rFonts w:ascii="Arial" w:eastAsia="Arial" w:hAnsi="Arial" w:cs="Arial"/>
+          <w:sz w:val="28"/>
+          <w:lang w:val="ru-RU"/>
+        </w:rPr>
+        <w:t xml:space="preserve"> интерфейса</w:t>
+      </w:r>
+    </w:p>
+    <w:p>
+      <w:pPr>
+        <w:pStyle w:val="ListParagraph"/>
+        <w:jc w:val="both"/>
+        <w:rPr>
+          <w:rFonts w:ascii="Arial" w:eastAsia="Arial" w:hAnsi="Arial" w:cs="Arial"/>
+          <w:sz w:val="28"/>
+          <w:lang w:val="ru-RU"/>
+        </w:rPr>
+      </w:pPr>
+    </w:p>
+    <w:p>
+      <w:pPr>
         <w:pStyle w:val="ListParagraph"/>
         <w:numPr>
           <w:ilvl w:val="0"/>
@@ -1730,17 +2149,166 @@
         <w:jc w:val="both"/>
         <w:rPr>
           <w:rFonts w:ascii="Arial" w:eastAsia="Arial" w:hAnsi="Arial" w:cs="Arial"/>
-          <w:sz w:val="28"/>
-          <w:lang w:val="ru-RU"/>
-        </w:rPr>
-      </w:pPr>
-      <w:r>
-        <w:rPr>
-          <w:rFonts w:ascii="Arial" w:eastAsia="Arial" w:hAnsi="Arial" w:cs="Arial"/>
-          <w:sz w:val="28"/>
-          <w:lang w:val="ru-RU"/>
-        </w:rPr>
-        <w:t>Корректный подбор цветов и шрифтов</w:t>
+          <w:b/>
+          <w:bCs/>
+          <w:sz w:val="28"/>
+          <w:lang w:val="ru-RU"/>
+        </w:rPr>
+      </w:pPr>
+      <w:r>
+        <w:rPr>
+          <w:rFonts w:ascii="Arial" w:eastAsia="Arial" w:hAnsi="Arial" w:cs="Arial"/>
+          <w:sz w:val="28"/>
+          <w:lang w:val="ru-RU"/>
+        </w:rPr>
+        <w:t>Голосовое сопровождение</w:t>
+      </w:r>
+      <w:r>
+        <w:rPr>
+          <w:rFonts w:ascii="Arial" w:eastAsia="Arial" w:hAnsi="Arial" w:cs="Arial"/>
+          <w:sz w:val="28"/>
+          <w:lang w:val="ru-RU"/>
+        </w:rPr>
+        <w:t xml:space="preserve">, интеграция с </w:t>
+      </w:r>
+      <w:proofErr w:type="spellStart"/>
+      <w:r>
+        <w:rPr>
+          <w:rFonts w:ascii="Arial" w:eastAsia="Arial" w:hAnsi="Arial" w:cs="Arial"/>
+          <w:sz w:val="28"/>
+        </w:rPr>
+        <w:t>TalkBack</w:t>
+      </w:r>
+      <w:proofErr w:type="spellEnd"/>
+    </w:p>
+    <w:p>
+      <w:pPr>
+        <w:jc w:val="both"/>
+        <w:rPr>
+          <w:rFonts w:ascii="Arial" w:eastAsia="Arial" w:hAnsi="Arial" w:cs="Arial"/>
+          <w:sz w:val="28"/>
+          <w:lang w:val="ru-RU"/>
+        </w:rPr>
+      </w:pPr>
+      <w:r>
+        <w:rPr>
+          <w:rFonts w:ascii="Arial" w:eastAsia="Arial" w:hAnsi="Arial" w:cs="Arial"/>
+          <w:sz w:val="28"/>
+          <w:lang w:val="ru-RU"/>
+        </w:rPr>
+        <w:t xml:space="preserve">Незаменимым помощником для слабовидящих пользователей мобильных устройств на базе ОС </w:t>
+      </w:r>
+      <w:r>
+        <w:rPr>
+          <w:rFonts w:ascii="Arial" w:eastAsia="Arial" w:hAnsi="Arial" w:cs="Arial"/>
+          <w:sz w:val="28"/>
+        </w:rPr>
+        <w:t>Android</w:t>
+      </w:r>
+      <w:r>
+        <w:rPr>
+          <w:rFonts w:ascii="Arial" w:eastAsia="Arial" w:hAnsi="Arial" w:cs="Arial"/>
+          <w:sz w:val="28"/>
+          <w:lang w:val="ru-RU"/>
+        </w:rPr>
+        <w:t xml:space="preserve"> является система озвучки интерфейса </w:t>
+      </w:r>
+      <w:proofErr w:type="spellStart"/>
+      <w:r>
+        <w:rPr>
+          <w:rFonts w:ascii="Arial" w:eastAsia="Arial" w:hAnsi="Arial" w:cs="Arial"/>
+          <w:sz w:val="28"/>
+        </w:rPr>
+        <w:t>TalkBack</w:t>
+      </w:r>
+      <w:proofErr w:type="spellEnd"/>
+      <w:r>
+        <w:rPr>
+          <w:rFonts w:ascii="Arial" w:eastAsia="Arial" w:hAnsi="Arial" w:cs="Arial"/>
+          <w:sz w:val="28"/>
+          <w:lang w:val="ru-RU"/>
+        </w:rPr>
+        <w:t xml:space="preserve"> (</w:t>
+      </w:r>
+      <w:r>
+        <w:rPr>
+          <w:rFonts w:ascii="Arial" w:eastAsia="Arial" w:hAnsi="Arial" w:cs="Arial"/>
+          <w:sz w:val="28"/>
+          <w:lang w:val="ru-RU"/>
+        </w:rPr>
+        <w:t>аналог для</w:t>
+      </w:r>
+      <w:r>
+        <w:rPr>
+          <w:rFonts w:ascii="Arial" w:eastAsia="Arial" w:hAnsi="Arial" w:cs="Arial"/>
+          <w:sz w:val="28"/>
+          <w:lang w:val="ru-RU"/>
+        </w:rPr>
+        <w:t xml:space="preserve"> </w:t>
+      </w:r>
+      <w:r>
+        <w:rPr>
+          <w:rFonts w:ascii="Arial" w:eastAsia="Arial" w:hAnsi="Arial" w:cs="Arial"/>
+          <w:sz w:val="28"/>
+          <w:lang w:val="ru-RU"/>
+        </w:rPr>
+        <w:t xml:space="preserve">операционной системы </w:t>
+      </w:r>
+      <w:r>
+        <w:rPr>
+          <w:rFonts w:ascii="Arial" w:eastAsia="Arial" w:hAnsi="Arial" w:cs="Arial"/>
+          <w:sz w:val="28"/>
+        </w:rPr>
+        <w:t>iOS</w:t>
+      </w:r>
+      <w:r>
+        <w:rPr>
+          <w:rFonts w:ascii="Arial" w:eastAsia="Arial" w:hAnsi="Arial" w:cs="Arial"/>
+          <w:sz w:val="28"/>
+          <w:lang w:val="ru-RU"/>
+        </w:rPr>
+        <w:t xml:space="preserve"> </w:t>
+      </w:r>
+      <w:r>
+        <w:rPr>
+          <w:rFonts w:ascii="Arial" w:eastAsia="Arial" w:hAnsi="Arial" w:cs="Arial"/>
+          <w:sz w:val="28"/>
+          <w:lang w:val="ru-RU"/>
+        </w:rPr>
+        <w:t>–</w:t>
+      </w:r>
+      <w:r>
+        <w:rPr>
+          <w:rFonts w:ascii="Arial" w:eastAsia="Arial" w:hAnsi="Arial" w:cs="Arial"/>
+          <w:sz w:val="28"/>
+          <w:lang w:val="ru-RU"/>
+        </w:rPr>
+        <w:t xml:space="preserve"> </w:t>
+      </w:r>
+      <w:proofErr w:type="spellStart"/>
+      <w:r>
+        <w:rPr>
+          <w:rFonts w:ascii="Arial" w:eastAsia="Arial" w:hAnsi="Arial" w:cs="Arial"/>
+          <w:sz w:val="28"/>
+        </w:rPr>
+        <w:t>VoiceOver</w:t>
+      </w:r>
+      <w:proofErr w:type="spellEnd"/>
+      <w:r>
+        <w:rPr>
+          <w:rFonts w:ascii="Arial" w:eastAsia="Arial" w:hAnsi="Arial" w:cs="Arial"/>
+          <w:sz w:val="28"/>
+          <w:lang w:val="ru-RU"/>
+        </w:rPr>
+        <w:t>)</w:t>
+      </w:r>
+      <w:r>
+        <w:rPr>
+          <w:rFonts w:ascii="Arial" w:eastAsia="Arial" w:hAnsi="Arial" w:cs="Arial"/>
+          <w:sz w:val="28"/>
+          <w:lang w:val="ru-RU"/>
+        </w:rPr>
+        <w:t xml:space="preserve"> Он позволяет озвучивать информацию о происходящем на экране в целом или о выделенном элементе интерфейса. Так пользователь с ограниченными возможностями по зрению сможет найти нужный ему элемент интерфейса или получить результат работы приложения.</w:t>
       </w:r>
     </w:p>
     <w:p>
@@ -1753,26 +2321,23 @@
         <w:jc w:val="both"/>
         <w:rPr>
           <w:rFonts w:ascii="Arial" w:eastAsia="Arial" w:hAnsi="Arial" w:cs="Arial"/>
-          <w:sz w:val="28"/>
-          <w:lang w:val="ru-RU"/>
-        </w:rPr>
-      </w:pPr>
-      <w:r>
-        <w:rPr>
-          <w:rFonts w:ascii="Arial" w:eastAsia="Arial" w:hAnsi="Arial" w:cs="Arial"/>
-          <w:sz w:val="28"/>
-          <w:lang w:val="ru-RU"/>
-        </w:rPr>
-        <w:t>Голосовое сопровождение</w:t>
-      </w:r>
-    </w:p>
-    <w:p>
-      <w:pPr>
-        <w:pStyle w:val="ListParagraph"/>
-        <w:numPr>
-          <w:ilvl w:val="0"/>
-          <w:numId w:val="7"/>
-        </w:numPr>
+          <w:b/>
+          <w:bCs/>
+          <w:sz w:val="28"/>
+          <w:lang w:val="ru-RU"/>
+        </w:rPr>
+      </w:pPr>
+      <w:r>
+        <w:rPr>
+          <w:rFonts w:ascii="Arial" w:eastAsia="Arial" w:hAnsi="Arial" w:cs="Arial"/>
+          <w:sz w:val="28"/>
+          <w:lang w:val="ru-RU"/>
+        </w:rPr>
+        <w:t>Использование специальных возможностей</w:t>
+      </w:r>
+    </w:p>
+    <w:p>
+      <w:pPr>
         <w:jc w:val="both"/>
         <w:rPr>
           <w:rFonts w:ascii="Arial" w:eastAsia="Arial" w:hAnsi="Arial" w:cs="Arial"/>
@@ -1786,20 +2351,12 @@
           <w:sz w:val="28"/>
           <w:lang w:val="ru-RU"/>
         </w:rPr>
-        <w:t xml:space="preserve">Интеграция с </w:t>
-      </w:r>
-      <w:proofErr w:type="spellStart"/>
-      <w:r>
-        <w:rPr>
-          <w:rFonts w:ascii="Arial" w:eastAsia="Arial" w:hAnsi="Arial" w:cs="Arial"/>
-          <w:sz w:val="28"/>
-        </w:rPr>
-        <w:t>TalkBack</w:t>
-      </w:r>
-      <w:proofErr w:type="spellEnd"/>
-    </w:p>
-    <w:p>
-      <w:pPr>
+        <w:t xml:space="preserve">Зачастую </w:t>
+      </w:r>
+    </w:p>
+    <w:p>
+      <w:pPr>
+        <w:ind w:left="360"/>
         <w:jc w:val="center"/>
         <w:rPr>
           <w:rFonts w:ascii="Arial" w:eastAsia="Arial" w:hAnsi="Arial" w:cs="Arial"/>
@@ -1886,7 +2443,16 @@
           <w:sz w:val="28"/>
           <w:lang w:val="ru-RU"/>
         </w:rPr>
-        <w:t>, позволяя определять</w:t>
+        <w:t xml:space="preserve">, </w:t>
+      </w:r>
+      <w:r>
+        <w:rPr>
+          <w:rFonts w:ascii="Arial" w:eastAsia="Arial" w:hAnsi="Arial" w:cs="Arial"/>
+          <w:sz w:val="28"/>
+          <w:lang w:val="ru-RU"/>
+        </w:rPr>
+        <w:lastRenderedPageBreak/>
+        <w:t>позволяя определять</w:t>
       </w:r>
       <w:r>
         <w:rPr>
@@ -1902,7 +2468,23 @@
           <w:sz w:val="28"/>
           <w:lang w:val="ru-RU"/>
         </w:rPr>
-        <w:t xml:space="preserve"> предметы на изображении, распознавать текст и лица  и многое другое, что потенциальный пользователь не может выполнять в полном объеме из за проблем со зрением. </w:t>
+        <w:t xml:space="preserve"> предметы на изображении, распознавать текст и лица  и многое другое, что потенциальный пользователь не может выполнять </w:t>
+      </w:r>
+      <w:r>
+        <w:rPr>
+          <w:rFonts w:ascii="Arial" w:eastAsia="Arial" w:hAnsi="Arial" w:cs="Arial"/>
+          <w:sz w:val="28"/>
+          <w:lang w:val="ru-RU"/>
+        </w:rPr>
+        <w:t>совсем, или это очень затруднительно</w:t>
+      </w:r>
+      <w:r>
+        <w:rPr>
+          <w:rFonts w:ascii="Arial" w:eastAsia="Arial" w:hAnsi="Arial" w:cs="Arial"/>
+          <w:sz w:val="28"/>
+          <w:lang w:val="ru-RU"/>
+        </w:rPr>
+        <w:t xml:space="preserve"> из за проблем со зрением. </w:t>
       </w:r>
     </w:p>
     <w:p>
@@ -1910,17 +2492,19 @@
         <w:jc w:val="both"/>
         <w:rPr>
           <w:rFonts w:ascii="Arial" w:eastAsia="Arial" w:hAnsi="Arial" w:cs="Arial"/>
-          <w:sz w:val="28"/>
-          <w:lang w:val="ru-RU"/>
-        </w:rPr>
-      </w:pPr>
-      <w:r>
-        <w:rPr>
-          <w:rFonts w:ascii="Arial" w:eastAsia="Arial" w:hAnsi="Arial" w:cs="Arial"/>
-          <w:sz w:val="28"/>
-          <w:lang w:val="ru-RU"/>
-        </w:rPr>
-        <w:t>Методы компьютерного зрения продвинулись далеко вперед с момента …</w:t>
+          <w:b/>
+          <w:bCs/>
+          <w:sz w:val="28"/>
+          <w:lang w:val="ru-RU"/>
+        </w:rPr>
+      </w:pPr>
+      <w:r>
+        <w:rPr>
+          <w:rFonts w:ascii="Arial" w:eastAsia="Arial" w:hAnsi="Arial" w:cs="Arial"/>
+          <w:sz w:val="28"/>
+          <w:lang w:val="ru-RU"/>
+        </w:rPr>
+        <w:t>Описать</w:t>
       </w:r>
       <w:r>
         <w:rPr>
@@ -1936,33 +2520,16 @@
           <w:b/>
           <w:bCs/>
           <w:sz w:val="28"/>
-          <w:lang w:val="ru-RU"/>
-        </w:rPr>
-        <w:t>теория</w:t>
-      </w:r>
-    </w:p>
-    <w:p>
-      <w:pPr>
-        <w:jc w:val="both"/>
+        </w:rPr>
+        <w:t>Google</w:t>
+      </w:r>
+      <w:r>
         <w:rPr>
           <w:rFonts w:ascii="Arial" w:eastAsia="Arial" w:hAnsi="Arial" w:cs="Arial"/>
           <w:b/>
           <w:bCs/>
           <w:sz w:val="28"/>
-        </w:rPr>
-      </w:pPr>
-      <w:r>
-        <w:rPr>
-          <w:rFonts w:ascii="Arial" w:eastAsia="Arial" w:hAnsi="Arial" w:cs="Arial"/>
-          <w:sz w:val="28"/>
-          <w:lang w:val="ru-RU"/>
-        </w:rPr>
-        <w:t>Описать</w:t>
-      </w:r>
-      <w:r>
-        <w:rPr>
-          <w:rFonts w:ascii="Arial" w:eastAsia="Arial" w:hAnsi="Arial" w:cs="Arial"/>
-          <w:sz w:val="28"/>
+          <w:lang w:val="ru-RU"/>
         </w:rPr>
         <w:t xml:space="preserve"> </w:t>
       </w:r>
@@ -1973,7 +2540,45 @@
           <w:bCs/>
           <w:sz w:val="28"/>
         </w:rPr>
-        <w:t>Google Firebase ML Vision</w:t>
+        <w:t>Firebase</w:t>
+      </w:r>
+      <w:r>
+        <w:rPr>
+          <w:rFonts w:ascii="Arial" w:eastAsia="Arial" w:hAnsi="Arial" w:cs="Arial"/>
+          <w:b/>
+          <w:bCs/>
+          <w:sz w:val="28"/>
+          <w:lang w:val="ru-RU"/>
+        </w:rPr>
+        <w:t xml:space="preserve"> </w:t>
+      </w:r>
+      <w:r>
+        <w:rPr>
+          <w:rFonts w:ascii="Arial" w:eastAsia="Arial" w:hAnsi="Arial" w:cs="Arial"/>
+          <w:b/>
+          <w:bCs/>
+          <w:sz w:val="28"/>
+        </w:rPr>
+        <w:t>ML</w:t>
+      </w:r>
+      <w:r>
+        <w:rPr>
+          <w:rFonts w:ascii="Arial" w:eastAsia="Arial" w:hAnsi="Arial" w:cs="Arial"/>
+          <w:b/>
+          <w:bCs/>
+          <w:sz w:val="28"/>
+          <w:lang w:val="ru-RU"/>
+        </w:rPr>
+        <w:t xml:space="preserve"> </w:t>
+      </w:r>
+      <w:r>
+        <w:rPr>
+          <w:rFonts w:ascii="Arial" w:eastAsia="Arial" w:hAnsi="Arial" w:cs="Arial"/>
+          <w:b/>
+          <w:bCs/>
+          <w:sz w:val="28"/>
+        </w:rPr>
+        <w:t>Vision</w:t>
       </w:r>
     </w:p>
     <w:p>
@@ -1989,6 +2594,7 @@
           <w:b/>
           <w:bCs/>
           <w:sz w:val="28"/>
+          <w:lang w:val="ru-RU"/>
         </w:rPr>
       </w:pPr>
     </w:p>
@@ -2022,104 +2628,74 @@
     <w:p>
       <w:pPr>
         <w:pStyle w:val="ListParagraph"/>
-        <w:ind w:left="0"/>
-        <w:jc w:val="center"/>
-        <w:rPr>
-          <w:rFonts w:ascii="Arial" w:eastAsia="Arial" w:hAnsi="Arial" w:cs="Arial"/>
-          <w:sz w:val="28"/>
-          <w:lang w:val="ru-RU"/>
-        </w:rPr>
-      </w:pPr>
-      <w:r>
-        <w:rPr>
-          <w:rFonts w:ascii="Arial" w:eastAsia="Arial" w:hAnsi="Arial" w:cs="Arial"/>
-          <w:sz w:val="28"/>
-          <w:lang w:val="ru-RU"/>
-        </w:rPr>
-        <w:t xml:space="preserve">Описать </w:t>
-      </w:r>
+        <w:numPr>
+          <w:ilvl w:val="0"/>
+          <w:numId w:val="7"/>
+        </w:numPr>
+        <w:spacing w:after="0"/>
+        <w:rPr>
+          <w:rFonts w:ascii="Times New Roman" w:eastAsia="Arial" w:hAnsi="Times New Roman" w:cs="Times New Roman"/>
+          <w:sz w:val="28"/>
+          <w:lang w:val="ru-RU"/>
+        </w:rPr>
+      </w:pPr>
       <w:proofErr w:type="spellStart"/>
       <w:r>
         <w:rPr>
-          <w:rFonts w:ascii="Arial" w:eastAsia="Arial" w:hAnsi="Arial" w:cs="Arial"/>
-          <w:sz w:val="28"/>
-          <w:lang w:val="ru-RU"/>
-        </w:rPr>
-        <w:t>Приложуху</w:t>
+          <w:rFonts w:ascii="Times New Roman" w:hAnsi="Times New Roman" w:cs="Times New Roman"/>
+          <w:color w:val="121416"/>
+          <w:sz w:val="24"/>
+          <w:szCs w:val="24"/>
+          <w:shd w:val="clear" w:color="auto" w:fill="FFFFFF"/>
+        </w:rPr>
+        <w:t>TapTapSee</w:t>
       </w:r>
       <w:proofErr w:type="spellEnd"/>
       <w:r>
         <w:rPr>
-          <w:rFonts w:ascii="Arial" w:eastAsia="Arial" w:hAnsi="Arial" w:cs="Arial"/>
-          <w:sz w:val="28"/>
-          <w:lang w:val="ru-RU"/>
-        </w:rPr>
-        <w:t xml:space="preserve"> для театра, </w:t>
-      </w:r>
-      <w:proofErr w:type="spellStart"/>
-      <w:r>
-        <w:rPr>
-          <w:rFonts w:ascii="Arial" w:eastAsia="Arial" w:hAnsi="Arial" w:cs="Arial"/>
-          <w:sz w:val="28"/>
-          <w:lang w:val="ru-RU"/>
-        </w:rPr>
-        <w:t>приложуху</w:t>
-      </w:r>
-      <w:proofErr w:type="spellEnd"/>
-      <w:r>
-        <w:rPr>
-          <w:rFonts w:ascii="Arial" w:eastAsia="Arial" w:hAnsi="Arial" w:cs="Arial"/>
-          <w:sz w:val="28"/>
-          <w:lang w:val="ru-RU"/>
-        </w:rPr>
-        <w:t xml:space="preserve"> с </w:t>
-      </w:r>
-      <w:proofErr w:type="spellStart"/>
-      <w:r>
-        <w:rPr>
-          <w:rFonts w:ascii="Arial" w:eastAsia="Arial" w:hAnsi="Arial" w:cs="Arial"/>
-          <w:sz w:val="28"/>
-          <w:lang w:val="ru-RU"/>
-        </w:rPr>
-        <w:t>ютуба</w:t>
-      </w:r>
-      <w:proofErr w:type="spellEnd"/>
-      <w:r>
-        <w:rPr>
-          <w:rFonts w:ascii="Arial" w:eastAsia="Arial" w:hAnsi="Arial" w:cs="Arial"/>
-          <w:sz w:val="28"/>
-          <w:lang w:val="ru-RU"/>
-        </w:rPr>
-        <w:t xml:space="preserve"> и дефолтные приложения озвучивания текста с </w:t>
-      </w:r>
-      <w:proofErr w:type="spellStart"/>
-      <w:r>
-        <w:rPr>
-          <w:rFonts w:ascii="Arial" w:eastAsia="Arial" w:hAnsi="Arial" w:cs="Arial"/>
-          <w:sz w:val="28"/>
-          <w:lang w:val="ru-RU"/>
-        </w:rPr>
-        <w:t>плей</w:t>
-      </w:r>
-      <w:proofErr w:type="spellEnd"/>
-      <w:r>
-        <w:rPr>
-          <w:rFonts w:ascii="Arial" w:eastAsia="Arial" w:hAnsi="Arial" w:cs="Arial"/>
-          <w:sz w:val="28"/>
-          <w:lang w:val="ru-RU"/>
-        </w:rPr>
-        <w:t xml:space="preserve"> </w:t>
-      </w:r>
-      <w:proofErr w:type="spellStart"/>
-      <w:r>
-        <w:rPr>
-          <w:rFonts w:ascii="Arial" w:eastAsia="Arial" w:hAnsi="Arial" w:cs="Arial"/>
-          <w:sz w:val="28"/>
-          <w:lang w:val="ru-RU"/>
-        </w:rPr>
-        <w:t>маркета</w:t>
-      </w:r>
-      <w:proofErr w:type="spellEnd"/>
+          <w:rFonts w:ascii="Times New Roman" w:hAnsi="Times New Roman" w:cs="Times New Roman"/>
+          <w:color w:val="121416"/>
+          <w:sz w:val="24"/>
+          <w:szCs w:val="24"/>
+          <w:shd w:val="clear" w:color="auto" w:fill="FFFFFF"/>
+          <w:lang w:val="ru-RU"/>
+        </w:rPr>
+        <w:t>: расскажет, что происходит вокруг</w:t>
+      </w:r>
+    </w:p>
+    <w:p>
+      <w:pPr>
+        <w:spacing w:after="0"/>
+        <w:rPr>
+          <w:rFonts w:ascii="Times New Roman" w:eastAsia="Arial" w:hAnsi="Times New Roman" w:cs="Times New Roman"/>
+          <w:sz w:val="28"/>
+          <w:lang w:val="ru-RU"/>
+        </w:rPr>
+      </w:pPr>
+      <w:r>
+        <w:rPr>
+          <w:rFonts w:ascii="Times New Roman" w:hAnsi="Times New Roman" w:cs="Times New Roman"/>
+          <w:color w:val="121416"/>
+          <w:lang w:val="ru-RU"/>
+        </w:rPr>
+        <w:t xml:space="preserve">Приложение позволяет </w:t>
+      </w:r>
+      <w:r>
+        <w:rPr>
+          <w:rFonts w:ascii="Times New Roman" w:hAnsi="Times New Roman" w:cs="Times New Roman"/>
+          <w:color w:val="121416"/>
+          <w:lang w:val="ru-RU"/>
+        </w:rPr>
+        <w:t xml:space="preserve">распознавать объекты, окружающие пользователя, позволяя ему легко ориентироваться в пространстве. </w:t>
+      </w:r>
+      <w:r>
+        <w:rPr>
+          <w:rFonts w:ascii="Times New Roman" w:hAnsi="Times New Roman" w:cs="Times New Roman"/>
+          <w:color w:val="121416"/>
+          <w:lang w:val="ru-RU"/>
+        </w:rPr>
+        <w:br/>
+      </w:r>
     </w:p>
     <w:p>
       <w:pPr>
@@ -2140,30 +2716,6 @@
         <w:jc w:val="center"/>
         <w:rPr>
           <w:rFonts w:ascii="Arial" w:eastAsia="Arial" w:hAnsi="Arial" w:cs="Arial"/>
-          <w:sz w:val="28"/>
-          <w:lang w:val="ru-RU"/>
-        </w:rPr>
-      </w:pPr>
-    </w:p>
-    <w:p>
-      <w:pPr>
-        <w:pStyle w:val="ListParagraph"/>
-        <w:ind w:left="0"/>
-        <w:jc w:val="center"/>
-        <w:rPr>
-          <w:rFonts w:ascii="Arial" w:eastAsia="Arial" w:hAnsi="Arial" w:cs="Arial"/>
-          <w:sz w:val="28"/>
-          <w:lang w:val="ru-RU"/>
-        </w:rPr>
-      </w:pPr>
-    </w:p>
-    <w:p>
-      <w:pPr>
-        <w:pStyle w:val="ListParagraph"/>
-        <w:ind w:left="0"/>
-        <w:jc w:val="center"/>
-        <w:rPr>
-          <w:rFonts w:ascii="Arial" w:eastAsia="Arial" w:hAnsi="Arial" w:cs="Arial"/>
           <w:b/>
           <w:bCs/>
           <w:sz w:val="28"/>
@@ -2178,7 +2730,6 @@
           <w:sz w:val="28"/>
           <w:lang w:val="ru-RU"/>
         </w:rPr>
-        <w:lastRenderedPageBreak/>
         <w:t>Алгоритм приложения</w:t>
       </w:r>
     </w:p>
@@ -2302,7 +2853,15 @@
           <w:sz w:val="28"/>
           <w:lang w:val="ru-RU"/>
         </w:rPr>
-        <w:t xml:space="preserve">Во первых, создадим проект на </w:t>
+        <w:t>Создадим</w:t>
+      </w:r>
+      <w:r>
+        <w:rPr>
+          <w:rFonts w:ascii="Arial" w:eastAsia="Arial" w:hAnsi="Arial" w:cs="Arial"/>
+          <w:sz w:val="28"/>
+          <w:lang w:val="ru-RU"/>
+        </w:rPr>
+        <w:t xml:space="preserve"> проект на </w:t>
       </w:r>
       <w:r>
         <w:rPr>
@@ -2333,6 +2892,100 @@
           <w:lang w:val="ru-RU"/>
         </w:rPr>
         <w:t xml:space="preserve"> </w:t>
+      </w:r>
+    </w:p>
+    <w:p>
+      <w:pPr>
+        <w:jc w:val="both"/>
+        <w:rPr>
+          <w:rFonts w:ascii="Arial" w:eastAsia="Arial" w:hAnsi="Arial" w:cs="Arial"/>
+          <w:sz w:val="28"/>
+          <w:lang w:val="ru-RU"/>
+        </w:rPr>
+      </w:pPr>
+      <w:r>
+        <w:rPr>
+          <w:rFonts w:ascii="Arial" w:eastAsia="Arial" w:hAnsi="Arial" w:cs="Arial"/>
+          <w:sz w:val="28"/>
+          <w:lang w:val="ru-RU"/>
+        </w:rPr>
+        <w:t xml:space="preserve">Нашему приложению понадобится доступ к облачным сервисам компании </w:t>
+      </w:r>
+      <w:r>
+        <w:rPr>
+          <w:rFonts w:ascii="Arial" w:eastAsia="Arial" w:hAnsi="Arial" w:cs="Arial"/>
+          <w:sz w:val="28"/>
+        </w:rPr>
+        <w:t>Google</w:t>
+      </w:r>
+      <w:r>
+        <w:rPr>
+          <w:rFonts w:ascii="Arial" w:eastAsia="Arial" w:hAnsi="Arial" w:cs="Arial"/>
+          <w:sz w:val="28"/>
+          <w:lang w:val="ru-RU"/>
+        </w:rPr>
+        <w:t xml:space="preserve">. Я выбрал именно эту компанию в качестве провайдера облачных технологий и решений в системе искусственного интеллекта по нескольким причинам – во-первых, корпорация предлагает очень низкую цену предоставления услуг и предоставляет полностью прозрачную систему начисления платежей. Также важным фактором является большая популярность применения облачных ИИ технологий и баз данных в разработке </w:t>
+      </w:r>
+      <w:r>
+        <w:rPr>
+          <w:rFonts w:ascii="Arial" w:eastAsia="Arial" w:hAnsi="Arial" w:cs="Arial"/>
+          <w:sz w:val="28"/>
+        </w:rPr>
+        <w:t>IT</w:t>
+      </w:r>
+      <w:r>
+        <w:rPr>
+          <w:rFonts w:ascii="Arial" w:eastAsia="Arial" w:hAnsi="Arial" w:cs="Arial"/>
+          <w:sz w:val="28"/>
+          <w:lang w:val="ru-RU"/>
+        </w:rPr>
+        <w:t xml:space="preserve"> </w:t>
+      </w:r>
+      <w:r>
+        <w:rPr>
+          <w:rFonts w:ascii="Arial" w:eastAsia="Arial" w:hAnsi="Arial" w:cs="Arial"/>
+          <w:sz w:val="28"/>
+          <w:lang w:val="ru-RU"/>
+        </w:rPr>
+        <w:t xml:space="preserve">продуктов по всему миру, таких как </w:t>
+      </w:r>
+      <w:r>
+        <w:rPr>
+          <w:rFonts w:ascii="Arial" w:eastAsia="Arial" w:hAnsi="Arial" w:cs="Arial"/>
+          <w:sz w:val="28"/>
+        </w:rPr>
+        <w:t>Telegram</w:t>
+      </w:r>
+      <w:r>
+        <w:rPr>
+          <w:rFonts w:ascii="Arial" w:eastAsia="Arial" w:hAnsi="Arial" w:cs="Arial"/>
+          <w:sz w:val="28"/>
+          <w:lang w:val="ru-RU"/>
+        </w:rPr>
+        <w:t xml:space="preserve">, </w:t>
+      </w:r>
+      <w:r>
+        <w:rPr>
+          <w:rFonts w:ascii="Arial" w:eastAsia="Arial" w:hAnsi="Arial" w:cs="Arial"/>
+          <w:sz w:val="28"/>
+        </w:rPr>
+        <w:t>VK</w:t>
+      </w:r>
+      <w:r>
+        <w:rPr>
+          <w:rFonts w:ascii="Arial" w:eastAsia="Arial" w:hAnsi="Arial" w:cs="Arial"/>
+          <w:sz w:val="28"/>
+          <w:lang w:val="ru-RU"/>
+        </w:rPr>
+        <w:t xml:space="preserve">, . </w:t>
+      </w:r>
+      <w:r>
+        <w:rPr>
+          <w:rFonts w:ascii="Arial" w:eastAsia="Arial" w:hAnsi="Arial" w:cs="Arial"/>
+          <w:sz w:val="28"/>
+          <w:lang w:val="ru-RU"/>
+        </w:rPr>
+        <w:t>Конкретно нашему приложению понадобятся – распознавание текста с изображения, перевод со стороны искусственного интеллекта и доступ к базе данных для хранения информации пользователей.</w:t>
       </w:r>
     </w:p>
     <w:p>
@@ -2355,15 +3008,274 @@
           <w:sz w:val="28"/>
           <w:lang w:val="ru-RU"/>
         </w:rPr>
-        <w:t xml:space="preserve">Подключим </w:t>
-      </w:r>
-      <w:r>
-        <w:rPr>
-          <w:rFonts w:ascii="Arial" w:eastAsia="Arial" w:hAnsi="Arial" w:cs="Arial"/>
-          <w:sz w:val="28"/>
-        </w:rPr>
-        <w:t xml:space="preserve">Firebase ML Vision </w:t>
-      </w:r>
+        <w:lastRenderedPageBreak/>
+        <w:t xml:space="preserve">Опишем </w:t>
+      </w:r>
+      <w:r>
+        <w:rPr>
+          <w:rFonts w:ascii="Arial" w:eastAsia="Arial" w:hAnsi="Arial" w:cs="Arial"/>
+          <w:sz w:val="28"/>
+        </w:rPr>
+        <w:t>view</w:t>
+      </w:r>
+      <w:r>
+        <w:rPr>
+          <w:rFonts w:ascii="Arial" w:eastAsia="Arial" w:hAnsi="Arial" w:cs="Arial"/>
+          <w:sz w:val="28"/>
+          <w:lang w:val="ru-RU"/>
+        </w:rPr>
+        <w:t xml:space="preserve"> </w:t>
+      </w:r>
+      <w:r>
+        <w:rPr>
+          <w:rFonts w:ascii="Arial" w:eastAsia="Arial" w:hAnsi="Arial" w:cs="Arial"/>
+          <w:sz w:val="28"/>
+          <w:lang w:val="ru-RU"/>
+        </w:rPr>
+        <w:t>модель главного экрана</w:t>
+      </w:r>
+    </w:p>
+    <w:p>
+      <w:pPr>
+        <w:spacing w:after="0"/>
+        <w:jc w:val="both"/>
+        <w:rPr>
+          <w:rFonts w:ascii="Arial" w:eastAsia="Arial" w:hAnsi="Arial" w:cs="Arial"/>
+          <w:sz w:val="28"/>
+          <w:lang w:val="ru-RU"/>
+        </w:rPr>
+      </w:pPr>
+      <w:r>
+        <w:rPr>
+          <w:rFonts w:ascii="Arial" w:eastAsia="Arial" w:hAnsi="Arial" w:cs="Arial"/>
+          <w:sz w:val="28"/>
+          <w:lang w:val="ru-RU"/>
+        </w:rPr>
+        <w:t>Руководствуясь  правилами дизайна, описанными в теоретической части, создадим макет главного экрана. Интерфейс приложения будет состоять из таких элементов, как:</w:t>
+      </w:r>
+    </w:p>
+    <w:p>
+      <w:pPr>
+        <w:pStyle w:val="ListParagraph"/>
+        <w:numPr>
+          <w:ilvl w:val="0"/>
+          <w:numId w:val="7"/>
+        </w:numPr>
+        <w:spacing w:after="0"/>
+        <w:jc w:val="both"/>
+        <w:rPr>
+          <w:rFonts w:ascii="Arial" w:eastAsia="Arial" w:hAnsi="Arial" w:cs="Arial"/>
+          <w:sz w:val="28"/>
+          <w:lang w:val="ru-RU"/>
+        </w:rPr>
+      </w:pPr>
+      <w:r>
+        <w:rPr>
+          <w:rFonts w:ascii="Arial" w:eastAsia="Arial" w:hAnsi="Arial" w:cs="Arial"/>
+          <w:sz w:val="28"/>
+          <w:lang w:val="ru-RU"/>
+        </w:rPr>
+        <w:t>Кнопка создания фото</w:t>
+      </w:r>
+    </w:p>
+    <w:p>
+      <w:pPr>
+        <w:pStyle w:val="ListParagraph"/>
+        <w:numPr>
+          <w:ilvl w:val="0"/>
+          <w:numId w:val="7"/>
+        </w:numPr>
+        <w:spacing w:after="0"/>
+        <w:jc w:val="both"/>
+        <w:rPr>
+          <w:rFonts w:ascii="Arial" w:eastAsia="Arial" w:hAnsi="Arial" w:cs="Arial"/>
+          <w:sz w:val="28"/>
+          <w:lang w:val="ru-RU"/>
+        </w:rPr>
+      </w:pPr>
+      <w:r>
+        <w:rPr>
+          <w:rFonts w:ascii="Arial" w:eastAsia="Arial" w:hAnsi="Arial" w:cs="Arial"/>
+          <w:sz w:val="28"/>
+          <w:lang w:val="ru-RU"/>
+        </w:rPr>
+        <w:t>Кнопка перехода к истории сканирований</w:t>
+      </w:r>
+    </w:p>
+    <w:p>
+      <w:pPr>
+        <w:pStyle w:val="ListParagraph"/>
+        <w:numPr>
+          <w:ilvl w:val="0"/>
+          <w:numId w:val="7"/>
+        </w:numPr>
+        <w:spacing w:after="0"/>
+        <w:jc w:val="both"/>
+        <w:rPr>
+          <w:rFonts w:ascii="Arial" w:eastAsia="Arial" w:hAnsi="Arial" w:cs="Arial"/>
+          <w:sz w:val="28"/>
+          <w:lang w:val="ru-RU"/>
+        </w:rPr>
+      </w:pPr>
+      <w:r>
+        <w:rPr>
+          <w:rFonts w:ascii="Arial" w:eastAsia="Arial" w:hAnsi="Arial" w:cs="Arial"/>
+          <w:sz w:val="28"/>
+          <w:lang w:val="ru-RU"/>
+        </w:rPr>
+        <w:t xml:space="preserve">Поле с изображением сканированной этикетки </w:t>
+      </w:r>
+    </w:p>
+    <w:p>
+      <w:pPr>
+        <w:pStyle w:val="ListParagraph"/>
+        <w:numPr>
+          <w:ilvl w:val="0"/>
+          <w:numId w:val="7"/>
+        </w:numPr>
+        <w:spacing w:after="0"/>
+        <w:jc w:val="both"/>
+        <w:rPr>
+          <w:rFonts w:ascii="Arial" w:eastAsia="Arial" w:hAnsi="Arial" w:cs="Arial"/>
+          <w:sz w:val="28"/>
+          <w:lang w:val="ru-RU"/>
+        </w:rPr>
+      </w:pPr>
+      <w:r>
+        <w:rPr>
+          <w:rFonts w:ascii="Arial" w:eastAsia="Arial" w:hAnsi="Arial" w:cs="Arial"/>
+          <w:sz w:val="28"/>
+          <w:lang w:val="ru-RU"/>
+        </w:rPr>
+        <w:t>Поле с текстом</w:t>
+      </w:r>
+    </w:p>
+    <w:p>
+      <w:pPr>
+        <w:spacing w:after="0"/>
+        <w:jc w:val="both"/>
+        <w:rPr>
+          <w:rFonts w:ascii="Arial" w:eastAsia="Arial" w:hAnsi="Arial" w:cs="Arial"/>
+          <w:sz w:val="28"/>
+          <w:lang w:val="ru-RU"/>
+        </w:rPr>
+      </w:pPr>
+      <w:r>
+        <w:rPr>
+          <w:rFonts w:ascii="Arial" w:eastAsia="Arial" w:hAnsi="Arial" w:cs="Arial"/>
+          <w:sz w:val="28"/>
+          <w:lang w:val="ru-RU"/>
+        </w:rPr>
+        <w:t>Кнопку с созданием нового фото я специально поместил в нижней части экрана, чтобы этот элемент можно было использовать без поиска по экрану, машинально</w:t>
+      </w:r>
+      <w:r>
+        <w:rPr>
+          <w:rFonts w:ascii="Arial" w:eastAsia="Arial" w:hAnsi="Arial" w:cs="Arial"/>
+          <w:sz w:val="28"/>
+          <w:lang w:val="ru-RU"/>
+        </w:rPr>
+        <w:t xml:space="preserve">. Кнопку с переходом к истории сканирований поместим повыше, так как она будет менее часто использоваться пользователем. </w:t>
+      </w:r>
+      <w:r>
+        <w:rPr>
+          <w:rFonts w:ascii="Arial" w:eastAsia="Arial" w:hAnsi="Arial" w:cs="Arial"/>
+          <w:sz w:val="28"/>
+          <w:lang w:val="ru-RU"/>
+        </w:rPr>
+        <w:t>Далее, поместим в центральной части приложения поле с текстом. Там будут размещаться либо распознанный текст, либо подсказки пользователю. Наконец, в верхней части экрана будет высвечиваться фото, созданное пользователем, которое больше будет иметь смысл для пользователей со слабыми нарушениями со зрением</w:t>
+      </w:r>
+      <w:r>
+        <w:rPr>
+          <w:rFonts w:ascii="Arial" w:eastAsia="Arial" w:hAnsi="Arial" w:cs="Arial"/>
+          <w:sz w:val="28"/>
+          <w:lang w:val="ru-RU"/>
+        </w:rPr>
+        <w:t xml:space="preserve"> и не будет особо отвлекать внимание для людей с серьезными заболеваниями органов зрения. </w:t>
+      </w:r>
+    </w:p>
+    <w:p>
+      <w:pPr>
+        <w:spacing w:after="0"/>
+        <w:jc w:val="both"/>
+        <w:rPr>
+          <w:rFonts w:ascii="Arial" w:eastAsia="Arial" w:hAnsi="Arial" w:cs="Arial"/>
+          <w:sz w:val="28"/>
+          <w:lang w:val="ru-RU"/>
+        </w:rPr>
+      </w:pPr>
+      <w:r>
+        <w:rPr>
+          <w:rFonts w:ascii="Arial" w:eastAsia="Arial" w:hAnsi="Arial" w:cs="Arial"/>
+          <w:sz w:val="28"/>
+          <w:lang w:val="ru-RU"/>
+        </w:rPr>
+        <w:t xml:space="preserve">Данный макет был спроектирован в приложении </w:t>
+      </w:r>
+      <w:r>
+        <w:rPr>
+          <w:rFonts w:ascii="Arial" w:eastAsia="Arial" w:hAnsi="Arial" w:cs="Arial"/>
+          <w:sz w:val="28"/>
+        </w:rPr>
+        <w:t>Figma</w:t>
+      </w:r>
+      <w:r>
+        <w:rPr>
+          <w:rFonts w:ascii="Arial" w:eastAsia="Arial" w:hAnsi="Arial" w:cs="Arial"/>
+          <w:sz w:val="28"/>
+          <w:lang w:val="ru-RU"/>
+        </w:rPr>
+        <w:t xml:space="preserve">, где я разместил вышеперечисленные элементы пользовательского интерфейса,  настроил внешний </w:t>
+      </w:r>
+      <w:r>
+        <w:rPr>
+          <w:rFonts w:ascii="Arial" w:eastAsia="Arial" w:hAnsi="Arial" w:cs="Arial"/>
+          <w:sz w:val="28"/>
+          <w:lang w:val="ru-RU"/>
+        </w:rPr>
+        <w:t xml:space="preserve">вид элементов и описал </w:t>
+      </w:r>
+      <w:r>
+        <w:rPr>
+          <w:rFonts w:ascii="Arial" w:eastAsia="Arial" w:hAnsi="Arial" w:cs="Arial"/>
+          <w:sz w:val="28"/>
+          <w:lang w:val="ru-RU"/>
+        </w:rPr>
+        <w:t xml:space="preserve">получившийся дизайн в </w:t>
+      </w:r>
+      <w:r>
+        <w:rPr>
+          <w:rFonts w:ascii="Arial" w:eastAsia="Arial" w:hAnsi="Arial" w:cs="Arial"/>
+          <w:sz w:val="28"/>
+        </w:rPr>
+        <w:t>XML</w:t>
+      </w:r>
+      <w:r>
+        <w:rPr>
+          <w:rFonts w:ascii="Arial" w:eastAsia="Arial" w:hAnsi="Arial" w:cs="Arial"/>
+          <w:sz w:val="28"/>
+          <w:lang w:val="ru-RU"/>
+        </w:rPr>
+        <w:t xml:space="preserve"> </w:t>
+      </w:r>
+      <w:r>
+        <w:rPr>
+          <w:rFonts w:ascii="Arial" w:eastAsia="Arial" w:hAnsi="Arial" w:cs="Arial"/>
+          <w:sz w:val="28"/>
+          <w:lang w:val="ru-RU"/>
+        </w:rPr>
+        <w:t xml:space="preserve">формате. </w:t>
+      </w:r>
+    </w:p>
+    <w:p>
+      <w:pPr>
+        <w:spacing w:after="0"/>
+        <w:jc w:val="both"/>
+        <w:rPr>
+          <w:rFonts w:ascii="Arial" w:eastAsia="Arial" w:hAnsi="Arial" w:cs="Arial"/>
+          <w:sz w:val="28"/>
+          <w:lang w:val="ru-RU"/>
+        </w:rPr>
+      </w:pPr>
     </w:p>
     <w:p>
       <w:pPr>
@@ -2376,22 +3288,66 @@
         <w:rPr>
           <w:rFonts w:ascii="Arial" w:eastAsia="Arial" w:hAnsi="Arial" w:cs="Arial"/>
           <w:sz w:val="28"/>
-        </w:rPr>
-      </w:pPr>
-      <w:r>
-        <w:rPr>
-          <w:rFonts w:ascii="Arial" w:eastAsia="Arial" w:hAnsi="Arial" w:cs="Arial"/>
-          <w:sz w:val="28"/>
-          <w:lang w:val="ru-RU"/>
-        </w:rPr>
-        <w:t xml:space="preserve">Подключим </w:t>
-      </w:r>
-      <w:r>
-        <w:rPr>
-          <w:rFonts w:ascii="Arial" w:eastAsia="Arial" w:hAnsi="Arial" w:cs="Arial"/>
-          <w:sz w:val="28"/>
-        </w:rPr>
-        <w:t>Firebase Realtime Database</w:t>
+          <w:lang w:val="ru-RU"/>
+        </w:rPr>
+      </w:pPr>
+      <w:r>
+        <w:rPr>
+          <w:rFonts w:ascii="Arial" w:eastAsia="Arial" w:hAnsi="Arial" w:cs="Arial"/>
+          <w:sz w:val="28"/>
+          <w:lang w:val="ru-RU"/>
+        </w:rPr>
+        <w:t>Опишем переход к диалогу камеры</w:t>
+      </w:r>
+    </w:p>
+    <w:p>
+      <w:pPr>
+        <w:jc w:val="both"/>
+        <w:rPr>
+          <w:rFonts w:ascii="Arial" w:eastAsia="Arial" w:hAnsi="Arial" w:cs="Arial"/>
+          <w:sz w:val="28"/>
+          <w:lang w:val="ru-RU"/>
+        </w:rPr>
+      </w:pPr>
+      <w:r>
+        <w:rPr>
+          <w:rFonts w:ascii="Arial" w:eastAsia="Arial" w:hAnsi="Arial" w:cs="Arial"/>
+          <w:sz w:val="28"/>
+          <w:lang w:val="ru-RU"/>
+        </w:rPr>
+        <w:t xml:space="preserve">Создадим обработчик нажатия кнопки сканирования этикетки. </w:t>
+      </w:r>
+      <w:r>
+        <w:rPr>
+          <w:rFonts w:ascii="Arial" w:eastAsia="Arial" w:hAnsi="Arial" w:cs="Arial"/>
+          <w:sz w:val="28"/>
+          <w:lang w:val="ru-RU"/>
+        </w:rPr>
+        <w:t xml:space="preserve">Подключим к кнопке обработчик событий, который будет инициировать переход к новому экрану с диалогом камеры при нажатии. У меня было два пути, как реализовать диалог камеры – либо спроектировать собственный интерфейс, либо воспользоваться системным интерфейсом </w:t>
+      </w:r>
+      <w:r>
+        <w:rPr>
+          <w:rFonts w:ascii="Arial" w:eastAsia="Arial" w:hAnsi="Arial" w:cs="Arial"/>
+          <w:sz w:val="28"/>
+        </w:rPr>
+        <w:t>Android</w:t>
+      </w:r>
+      <w:r>
+        <w:rPr>
+          <w:rFonts w:ascii="Arial" w:eastAsia="Arial" w:hAnsi="Arial" w:cs="Arial"/>
+          <w:sz w:val="28"/>
+          <w:lang w:val="ru-RU"/>
+        </w:rPr>
+        <w:t xml:space="preserve">. Первый подход намного сложнее в реализации, но зато он позволил бы адаптировать интерфейс под особенности приложений со специальными возможностями. Второй же подход легче и лаконичнее в реализации, плюс если пользователь уже работал с камерой, то ему будет легче разобраться в интерфейсе </w:t>
+      </w:r>
+      <w:r>
+        <w:rPr>
+          <w:rFonts w:ascii="Arial" w:eastAsia="Arial" w:hAnsi="Arial" w:cs="Arial"/>
+          <w:sz w:val="28"/>
+          <w:lang w:val="ru-RU"/>
+        </w:rPr>
+        <w:lastRenderedPageBreak/>
+        <w:t xml:space="preserve">и совершить необходимое действе, но в таком случае невозможно переопределить элементы диалога, а это грозит тем, что важные элементы интерфейса будут малые по размеру или нечеткие для пользователя с нарушениями со зрением. Я выбрал второй вариант, но дополнительно вставил голосовые подсказки, которые помогут сориентироваться пользователю в случае, если будут затруднения. </w:t>
       </w:r>
     </w:p>
     <w:p>
@@ -2405,22 +3361,221 @@
         <w:rPr>
           <w:rFonts w:ascii="Arial" w:eastAsia="Arial" w:hAnsi="Arial" w:cs="Arial"/>
           <w:sz w:val="28"/>
-        </w:rPr>
-      </w:pPr>
-      <w:r>
-        <w:rPr>
-          <w:rFonts w:ascii="Arial" w:eastAsia="Arial" w:hAnsi="Arial" w:cs="Arial"/>
-          <w:sz w:val="28"/>
-          <w:lang w:val="ru-RU"/>
-        </w:rPr>
-        <w:t xml:space="preserve">Подключим </w:t>
-      </w:r>
-      <w:r>
-        <w:rPr>
-          <w:rFonts w:ascii="Arial" w:eastAsia="Arial" w:hAnsi="Arial" w:cs="Arial"/>
-          <w:sz w:val="28"/>
-        </w:rPr>
-        <w:t>Google Cloud Translate</w:t>
+          <w:lang w:val="ru-RU"/>
+        </w:rPr>
+      </w:pPr>
+      <w:r>
+        <w:rPr>
+          <w:rFonts w:ascii="Arial" w:eastAsia="Arial" w:hAnsi="Arial" w:cs="Arial"/>
+          <w:sz w:val="28"/>
+          <w:lang w:val="ru-RU"/>
+        </w:rPr>
+        <w:t xml:space="preserve">Опишем класс обработки изображения </w:t>
+      </w:r>
+    </w:p>
+    <w:p>
+      <w:pPr>
+        <w:jc w:val="both"/>
+        <w:rPr>
+          <w:rFonts w:ascii="Arial" w:eastAsia="Arial" w:hAnsi="Arial" w:cs="Arial"/>
+          <w:sz w:val="28"/>
+          <w:lang w:val="ru-RU"/>
+        </w:rPr>
+      </w:pPr>
+      <w:r>
+        <w:rPr>
+          <w:rFonts w:ascii="Arial" w:eastAsia="Arial" w:hAnsi="Arial" w:cs="Arial"/>
+          <w:sz w:val="28"/>
+          <w:lang w:val="ru-RU"/>
+        </w:rPr>
+        <w:t>Для наиболее точног</w:t>
+      </w:r>
+      <w:r>
+        <w:rPr>
+          <w:rFonts w:ascii="Arial" w:eastAsia="Arial" w:hAnsi="Arial" w:cs="Arial"/>
+          <w:sz w:val="28"/>
+          <w:lang w:val="ru-RU"/>
+        </w:rPr>
+        <w:t>о распознавания следует дополнительно обработать изображение. Для этого мы применим несколько алгоритмов</w:t>
+      </w:r>
+      <w:r>
+        <w:rPr>
+          <w:rFonts w:ascii="Arial" w:eastAsia="Arial" w:hAnsi="Arial" w:cs="Arial"/>
+          <w:sz w:val="28"/>
+          <w:lang w:val="ru-RU"/>
+        </w:rPr>
+        <w:t xml:space="preserve"> – черно-белый фильтр, повышение контраста, … .</w:t>
+      </w:r>
+    </w:p>
+    <w:p>
+      <w:pPr>
+        <w:jc w:val="both"/>
+        <w:rPr>
+          <w:rFonts w:ascii="Arial" w:eastAsia="Arial" w:hAnsi="Arial" w:cs="Arial"/>
+          <w:sz w:val="28"/>
+          <w:lang w:val="ru-RU"/>
+        </w:rPr>
+      </w:pPr>
+      <w:r>
+        <w:rPr>
+          <w:rFonts w:ascii="Arial" w:eastAsia="Arial" w:hAnsi="Arial" w:cs="Arial"/>
+          <w:sz w:val="28"/>
+          <w:lang w:val="ru-RU"/>
+        </w:rPr>
+        <w:t xml:space="preserve">Изображения представлены в проекте как объекты класса </w:t>
+      </w:r>
+      <w:r>
+        <w:rPr>
+          <w:rFonts w:ascii="Arial" w:eastAsia="Arial" w:hAnsi="Arial" w:cs="Arial"/>
+          <w:i/>
+          <w:iCs/>
+          <w:sz w:val="28"/>
+        </w:rPr>
+        <w:t>Bitmap</w:t>
+      </w:r>
+      <w:r>
+        <w:rPr>
+          <w:rFonts w:ascii="Arial" w:eastAsia="Arial" w:hAnsi="Arial" w:cs="Arial"/>
+          <w:sz w:val="28"/>
+          <w:lang w:val="ru-RU"/>
+        </w:rPr>
+        <w:t xml:space="preserve">, содержащие матрицу пикселей. Фильтры, применяемые к изображению, являются небольшими матрицами, последовательно применяемые к участкам исходной матрицы изображения. Мы будем использовать черно-белый фильтр, чтобы </w:t>
+      </w:r>
+      <w:r>
+        <w:rPr>
+          <w:rFonts w:ascii="Arial" w:eastAsia="Arial" w:hAnsi="Arial" w:cs="Arial"/>
+          <w:sz w:val="28"/>
+          <w:lang w:val="ru-RU"/>
+        </w:rPr>
+        <w:t xml:space="preserve">убрать </w:t>
+      </w:r>
+      <w:r>
+        <w:rPr>
+          <w:rFonts w:ascii="Arial" w:eastAsia="Arial" w:hAnsi="Arial" w:cs="Arial"/>
+          <w:sz w:val="28"/>
+          <w:lang w:val="ru-RU"/>
+        </w:rPr>
+        <w:t xml:space="preserve">не имеющую особой важности при распознавании текста информацию о цвете пикселя, важен только оттенок черного или белого. Далее мы инвертируем изображение, меняя цвет или яркость на противоположный. Так мы сможем добиться высокого контраста изображения, более четкого </w:t>
+      </w:r>
+      <w:r>
+        <w:rPr>
+          <w:rFonts w:ascii="Arial" w:eastAsia="Arial" w:hAnsi="Arial" w:cs="Arial"/>
+          <w:sz w:val="28"/>
+          <w:lang w:val="ru-RU"/>
+        </w:rPr>
+        <w:t>выделения</w:t>
+      </w:r>
+      <w:r>
+        <w:rPr>
+          <w:rFonts w:ascii="Arial" w:eastAsia="Arial" w:hAnsi="Arial" w:cs="Arial"/>
+          <w:sz w:val="28"/>
+          <w:lang w:val="ru-RU"/>
+        </w:rPr>
+        <w:t xml:space="preserve"> границ и</w:t>
+      </w:r>
+      <w:r>
+        <w:rPr>
+          <w:rFonts w:ascii="Arial" w:eastAsia="Arial" w:hAnsi="Arial" w:cs="Arial"/>
+          <w:sz w:val="28"/>
+          <w:lang w:val="ru-RU"/>
+        </w:rPr>
+        <w:t xml:space="preserve">, </w:t>
+      </w:r>
+      <w:r>
+        <w:rPr>
+          <w:rFonts w:ascii="Arial" w:eastAsia="Arial" w:hAnsi="Arial" w:cs="Arial"/>
+          <w:sz w:val="28"/>
+          <w:lang w:val="ru-RU"/>
+        </w:rPr>
+        <w:t>соответственно</w:t>
+      </w:r>
+      <w:r>
+        <w:rPr>
+          <w:rFonts w:ascii="Arial" w:eastAsia="Arial" w:hAnsi="Arial" w:cs="Arial"/>
+          <w:sz w:val="28"/>
+          <w:lang w:val="ru-RU"/>
+        </w:rPr>
+        <w:t>,</w:t>
+      </w:r>
+      <w:r>
+        <w:rPr>
+          <w:rFonts w:ascii="Arial" w:eastAsia="Arial" w:hAnsi="Arial" w:cs="Arial"/>
+          <w:sz w:val="28"/>
+          <w:lang w:val="ru-RU"/>
+        </w:rPr>
+        <w:t xml:space="preserve"> качества распознавания символов. И наконец</w:t>
+      </w:r>
+      <w:r>
+        <w:rPr>
+          <w:rFonts w:ascii="Arial" w:eastAsia="Arial" w:hAnsi="Arial" w:cs="Arial"/>
+          <w:sz w:val="28"/>
+          <w:lang w:val="ru-RU"/>
+        </w:rPr>
+        <w:t xml:space="preserve"> применим метод, </w:t>
+      </w:r>
+      <w:r>
+        <w:rPr>
+          <w:rFonts w:ascii="Arial" w:eastAsia="Arial" w:hAnsi="Arial" w:cs="Arial"/>
+          <w:sz w:val="28"/>
+          <w:lang w:val="ru-RU"/>
+        </w:rPr>
+        <w:t>нейтрализующий шумы с фотографии. Так мы уберем те выбросы</w:t>
+      </w:r>
+      <w:r>
+        <w:rPr>
+          <w:rFonts w:ascii="Arial" w:eastAsia="Arial" w:hAnsi="Arial" w:cs="Arial"/>
+          <w:sz w:val="28"/>
+          <w:lang w:val="ru-RU"/>
+        </w:rPr>
+        <w:t xml:space="preserve"> в данных</w:t>
+      </w:r>
+      <w:r>
+        <w:rPr>
+          <w:rFonts w:ascii="Arial" w:eastAsia="Arial" w:hAnsi="Arial" w:cs="Arial"/>
+          <w:sz w:val="28"/>
+          <w:lang w:val="ru-RU"/>
+        </w:rPr>
+        <w:t xml:space="preserve">, которые могут сильно повлиять </w:t>
+      </w:r>
+      <w:r>
+        <w:rPr>
+          <w:rFonts w:ascii="Arial" w:eastAsia="Arial" w:hAnsi="Arial" w:cs="Arial"/>
+          <w:sz w:val="28"/>
+          <w:lang w:val="ru-RU"/>
+        </w:rPr>
+        <w:t>в худшую сторону при</w:t>
+      </w:r>
+      <w:r>
+        <w:rPr>
+          <w:rFonts w:ascii="Arial" w:eastAsia="Arial" w:hAnsi="Arial" w:cs="Arial"/>
+          <w:sz w:val="28"/>
+          <w:lang w:val="ru-RU"/>
+        </w:rPr>
+        <w:t xml:space="preserve"> распознавани</w:t>
+      </w:r>
+      <w:r>
+        <w:rPr>
+          <w:rFonts w:ascii="Arial" w:eastAsia="Arial" w:hAnsi="Arial" w:cs="Arial"/>
+          <w:sz w:val="28"/>
+          <w:lang w:val="ru-RU"/>
+        </w:rPr>
+        <w:t>и</w:t>
+      </w:r>
+      <w:r>
+        <w:rPr>
+          <w:rFonts w:ascii="Arial" w:eastAsia="Arial" w:hAnsi="Arial" w:cs="Arial"/>
+          <w:sz w:val="28"/>
+          <w:lang w:val="ru-RU"/>
+        </w:rPr>
+        <w:t xml:space="preserve"> </w:t>
+      </w:r>
+      <w:r>
+        <w:rPr>
+          <w:rFonts w:ascii="Arial" w:eastAsia="Arial" w:hAnsi="Arial" w:cs="Arial"/>
+          <w:sz w:val="28"/>
+          <w:lang w:val="ru-RU"/>
+        </w:rPr>
+        <w:t>символов. Применив данные фильтры, мы отдаем обработанное изображение этикетки далее модулю распознавания текста.</w:t>
       </w:r>
     </w:p>
     <w:p>
@@ -2443,14 +3598,48 @@
           <w:sz w:val="28"/>
           <w:lang w:val="ru-RU"/>
         </w:rPr>
-        <w:t xml:space="preserve">Опишем </w:t>
-      </w:r>
-      <w:r>
-        <w:rPr>
-          <w:rFonts w:ascii="Arial" w:eastAsia="Arial" w:hAnsi="Arial" w:cs="Arial"/>
-          <w:sz w:val="28"/>
-        </w:rPr>
-        <w:t>view</w:t>
+        <w:t>Опишем класс распознавания текста</w:t>
+      </w:r>
+    </w:p>
+    <w:p>
+      <w:pPr>
+        <w:jc w:val="both"/>
+        <w:rPr>
+          <w:rFonts w:ascii="Arial" w:eastAsia="Arial" w:hAnsi="Arial" w:cs="Arial"/>
+          <w:sz w:val="28"/>
+          <w:lang w:val="ru-RU"/>
+        </w:rPr>
+      </w:pPr>
+      <w:r>
+        <w:rPr>
+          <w:rFonts w:ascii="Arial" w:eastAsia="Arial" w:hAnsi="Arial" w:cs="Arial"/>
+          <w:sz w:val="28"/>
+          <w:lang w:val="ru-RU"/>
+        </w:rPr>
+        <w:t>Для распознавания текста</w:t>
+      </w:r>
+      <w:r>
+        <w:rPr>
+          <w:rFonts w:ascii="Arial" w:eastAsia="Arial" w:hAnsi="Arial" w:cs="Arial"/>
+          <w:sz w:val="28"/>
+          <w:lang w:val="ru-RU"/>
+        </w:rPr>
+        <w:t xml:space="preserve"> с этикетки</w:t>
+      </w:r>
+      <w:r>
+        <w:rPr>
+          <w:rFonts w:ascii="Arial" w:eastAsia="Arial" w:hAnsi="Arial" w:cs="Arial"/>
+          <w:sz w:val="28"/>
+          <w:lang w:val="ru-RU"/>
+        </w:rPr>
+        <w:t xml:space="preserve"> мы будем использовать облачный сервис </w:t>
+      </w:r>
+      <w:r>
+        <w:rPr>
+          <w:rFonts w:ascii="Arial" w:eastAsia="Arial" w:hAnsi="Arial" w:cs="Arial"/>
+          <w:sz w:val="28"/>
+        </w:rPr>
+        <w:t>Google</w:t>
       </w:r>
       <w:r>
         <w:rPr>
@@ -2464,9 +3653,125 @@
         <w:rPr>
           <w:rFonts w:ascii="Arial" w:eastAsia="Arial" w:hAnsi="Arial" w:cs="Arial"/>
           <w:sz w:val="28"/>
-          <w:lang w:val="ru-RU"/>
-        </w:rPr>
-        <w:t>модель главного экрана</w:t>
+        </w:rPr>
+        <w:t>Firebase</w:t>
+      </w:r>
+      <w:r>
+        <w:rPr>
+          <w:rFonts w:ascii="Arial" w:eastAsia="Arial" w:hAnsi="Arial" w:cs="Arial"/>
+          <w:sz w:val="28"/>
+          <w:lang w:val="ru-RU"/>
+        </w:rPr>
+        <w:t xml:space="preserve"> </w:t>
+      </w:r>
+      <w:r>
+        <w:rPr>
+          <w:rFonts w:ascii="Arial" w:eastAsia="Arial" w:hAnsi="Arial" w:cs="Arial"/>
+          <w:sz w:val="28"/>
+        </w:rPr>
+        <w:t>ML</w:t>
+      </w:r>
+      <w:r>
+        <w:rPr>
+          <w:rFonts w:ascii="Arial" w:eastAsia="Arial" w:hAnsi="Arial" w:cs="Arial"/>
+          <w:sz w:val="28"/>
+          <w:lang w:val="ru-RU"/>
+        </w:rPr>
+        <w:t xml:space="preserve">, алгоритм распознавания описан в теоретической части работы. Для обращения к сервису будем использовать </w:t>
+      </w:r>
+      <w:r>
+        <w:rPr>
+          <w:rFonts w:ascii="Arial" w:eastAsia="Arial" w:hAnsi="Arial" w:cs="Arial"/>
+          <w:sz w:val="28"/>
+        </w:rPr>
+        <w:t>Firebase</w:t>
+      </w:r>
+      <w:r>
+        <w:rPr>
+          <w:rFonts w:ascii="Arial" w:eastAsia="Arial" w:hAnsi="Arial" w:cs="Arial"/>
+          <w:sz w:val="28"/>
+          <w:lang w:val="ru-RU"/>
+        </w:rPr>
+        <w:t xml:space="preserve"> </w:t>
+      </w:r>
+      <w:r>
+        <w:rPr>
+          <w:rFonts w:ascii="Arial" w:eastAsia="Arial" w:hAnsi="Arial" w:cs="Arial"/>
+          <w:sz w:val="28"/>
+        </w:rPr>
+        <w:t>API</w:t>
+      </w:r>
+      <w:r>
+        <w:rPr>
+          <w:rFonts w:ascii="Arial" w:eastAsia="Arial" w:hAnsi="Arial" w:cs="Arial"/>
+          <w:sz w:val="28"/>
+          <w:lang w:val="ru-RU"/>
+        </w:rPr>
+        <w:t xml:space="preserve">, на основе которого создадим метод передачи изображения на облачный сервер и последующее ожидание результата. После успешного подключения к сервисам </w:t>
+      </w:r>
+      <w:r>
+        <w:rPr>
+          <w:rFonts w:ascii="Arial" w:eastAsia="Arial" w:hAnsi="Arial" w:cs="Arial"/>
+          <w:sz w:val="28"/>
+        </w:rPr>
+        <w:t>Firebase</w:t>
+      </w:r>
+      <w:r>
+        <w:rPr>
+          <w:rFonts w:ascii="Arial" w:eastAsia="Arial" w:hAnsi="Arial" w:cs="Arial"/>
+          <w:sz w:val="28"/>
+          <w:lang w:val="ru-RU"/>
+        </w:rPr>
+        <w:t xml:space="preserve"> наше приложение пересылает изображение на облачный сервер, где методами ИИ извлекаются объекты </w:t>
+      </w:r>
+      <w:proofErr w:type="spellStart"/>
+      <w:r>
+        <w:rPr>
+          <w:rFonts w:ascii="Arial" w:eastAsia="Arial" w:hAnsi="Arial" w:cs="Arial"/>
+          <w:sz w:val="28"/>
+        </w:rPr>
+        <w:t>FirebaseTextBlock</w:t>
+      </w:r>
+      <w:proofErr w:type="spellEnd"/>
+      <w:r>
+        <w:rPr>
+          <w:rFonts w:ascii="Arial" w:eastAsia="Arial" w:hAnsi="Arial" w:cs="Arial"/>
+          <w:sz w:val="28"/>
+          <w:lang w:val="ru-RU"/>
+        </w:rPr>
+        <w:t xml:space="preserve">, которые содержат координаты области с текстом и сам распознанный текст. </w:t>
+      </w:r>
+      <w:r>
+        <w:rPr>
+          <w:rFonts w:ascii="Arial" w:eastAsia="Arial" w:hAnsi="Arial" w:cs="Arial"/>
+          <w:sz w:val="28"/>
+          <w:lang w:val="ru-RU"/>
+        </w:rPr>
+        <w:t xml:space="preserve">В </w:t>
+      </w:r>
+      <w:r>
+        <w:rPr>
+          <w:rFonts w:ascii="Arial" w:eastAsia="Arial" w:hAnsi="Arial" w:cs="Arial"/>
+          <w:sz w:val="28"/>
+          <w:lang w:val="ru-RU"/>
+        </w:rPr>
+        <w:lastRenderedPageBreak/>
+        <w:t xml:space="preserve">случае ошибки обработки (нет стабильного соединения с интернетом, не возможно подключиться к сервисам </w:t>
+      </w:r>
+      <w:r>
+        <w:rPr>
+          <w:rFonts w:ascii="Arial" w:eastAsia="Arial" w:hAnsi="Arial" w:cs="Arial"/>
+          <w:sz w:val="28"/>
+        </w:rPr>
+        <w:t>Firebase</w:t>
+      </w:r>
+      <w:r>
+        <w:rPr>
+          <w:rFonts w:ascii="Arial" w:eastAsia="Arial" w:hAnsi="Arial" w:cs="Arial"/>
+          <w:sz w:val="28"/>
+          <w:lang w:val="ru-RU"/>
+        </w:rPr>
+        <w:t xml:space="preserve">) выводится оповещение на экран. </w:t>
       </w:r>
     </w:p>
     <w:p>
@@ -2489,16 +3794,11 @@
           <w:sz w:val="28"/>
           <w:lang w:val="ru-RU"/>
         </w:rPr>
-        <w:t>Опишем переход к диалогу камеры</w:t>
-      </w:r>
-    </w:p>
-    <w:p>
-      <w:pPr>
-        <w:pStyle w:val="ListParagraph"/>
-        <w:numPr>
-          <w:ilvl w:val="0"/>
-          <w:numId w:val="8"/>
-        </w:numPr>
+        <w:t>Оптимизация решения</w:t>
+      </w:r>
+    </w:p>
+    <w:p>
+      <w:pPr>
         <w:jc w:val="both"/>
         <w:rPr>
           <w:rFonts w:ascii="Arial" w:eastAsia="Arial" w:hAnsi="Arial" w:cs="Arial"/>
@@ -2512,53 +3812,70 @@
           <w:sz w:val="28"/>
           <w:lang w:val="ru-RU"/>
         </w:rPr>
-        <w:t xml:space="preserve">Опишем класс обработки изображения </w:t>
-      </w:r>
-    </w:p>
-    <w:p>
-      <w:pPr>
-        <w:pStyle w:val="ListParagraph"/>
-        <w:numPr>
-          <w:ilvl w:val="0"/>
-          <w:numId w:val="8"/>
-        </w:numPr>
-        <w:jc w:val="both"/>
-        <w:rPr>
-          <w:rFonts w:ascii="Arial" w:eastAsia="Arial" w:hAnsi="Arial" w:cs="Arial"/>
-          <w:sz w:val="28"/>
-          <w:lang w:val="ru-RU"/>
-        </w:rPr>
-      </w:pPr>
-      <w:r>
-        <w:rPr>
-          <w:rFonts w:ascii="Arial" w:eastAsia="Arial" w:hAnsi="Arial" w:cs="Arial"/>
-          <w:sz w:val="28"/>
-          <w:lang w:val="ru-RU"/>
-        </w:rPr>
-        <w:t>Оптимизация решения</w:t>
-      </w:r>
-    </w:p>
-    <w:p>
-      <w:pPr>
-        <w:pStyle w:val="ListParagraph"/>
-        <w:numPr>
-          <w:ilvl w:val="0"/>
-          <w:numId w:val="8"/>
-        </w:numPr>
-        <w:jc w:val="both"/>
-        <w:rPr>
-          <w:rFonts w:ascii="Arial" w:eastAsia="Arial" w:hAnsi="Arial" w:cs="Arial"/>
-          <w:sz w:val="28"/>
-          <w:lang w:val="ru-RU"/>
-        </w:rPr>
-      </w:pPr>
-      <w:r>
-        <w:rPr>
-          <w:rFonts w:ascii="Arial" w:eastAsia="Arial" w:hAnsi="Arial" w:cs="Arial"/>
-          <w:sz w:val="28"/>
-          <w:lang w:val="ru-RU"/>
-        </w:rPr>
-        <w:t>Опишем класс распознавания текста</w:t>
+        <w:t xml:space="preserve">К сожалению, решение с использованием объекта </w:t>
+      </w:r>
+      <w:proofErr w:type="spellStart"/>
+      <w:r>
+        <w:rPr>
+          <w:rFonts w:ascii="Arial" w:eastAsia="Arial" w:hAnsi="Arial" w:cs="Arial"/>
+          <w:sz w:val="28"/>
+        </w:rPr>
+        <w:t>FirebaseVisionImage</w:t>
+      </w:r>
+      <w:proofErr w:type="spellEnd"/>
+      <w:r>
+        <w:rPr>
+          <w:rFonts w:ascii="Arial" w:eastAsia="Arial" w:hAnsi="Arial" w:cs="Arial"/>
+          <w:sz w:val="28"/>
+          <w:lang w:val="ru-RU"/>
+        </w:rPr>
+        <w:t xml:space="preserve">, построенного напрямую с объекта </w:t>
+      </w:r>
+      <w:r>
+        <w:rPr>
+          <w:rFonts w:ascii="Arial" w:eastAsia="Arial" w:hAnsi="Arial" w:cs="Arial"/>
+          <w:sz w:val="28"/>
+        </w:rPr>
+        <w:t>Bitmap</w:t>
+      </w:r>
+      <w:r>
+        <w:rPr>
+          <w:rFonts w:ascii="Arial" w:eastAsia="Arial" w:hAnsi="Arial" w:cs="Arial"/>
+          <w:sz w:val="28"/>
+          <w:lang w:val="ru-RU"/>
+        </w:rPr>
+        <w:t xml:space="preserve">, не дает должного качества распознавания, так как при таком подходе изображение сжимается перед отправкой, следовательно теряется качество исходного изображения. Вместо этого можно сохранять обработанное изображение в файле </w:t>
+      </w:r>
+      <w:r>
+        <w:rPr>
+          <w:rFonts w:ascii="Arial" w:eastAsia="Arial" w:hAnsi="Arial" w:cs="Arial"/>
+          <w:sz w:val="28"/>
+        </w:rPr>
+        <w:t>JPG</w:t>
+      </w:r>
+      <w:r>
+        <w:rPr>
+          <w:rFonts w:ascii="Arial" w:eastAsia="Arial" w:hAnsi="Arial" w:cs="Arial"/>
+          <w:sz w:val="28"/>
+          <w:lang w:val="ru-RU"/>
+        </w:rPr>
+        <w:t xml:space="preserve"> </w:t>
+      </w:r>
+      <w:r>
+        <w:rPr>
+          <w:rFonts w:ascii="Arial" w:eastAsia="Arial" w:hAnsi="Arial" w:cs="Arial"/>
+          <w:sz w:val="28"/>
+          <w:lang w:val="ru-RU"/>
+        </w:rPr>
+        <w:t xml:space="preserve">в памяти устройства и передавать файл на сервер целиком. Такой подход заметно увеличивает качество распознавания, но вместе с этим увеличивает продолжительность передачи файла и в целом ожидания пользователя.  Я выбрал решение с передачей целостного файла, так как качество распознавание текста намного важнее, чем скорость обработки. </w:t>
+      </w:r>
+      <w:r>
+        <w:rPr>
+          <w:rFonts w:ascii="Arial" w:eastAsia="Arial" w:hAnsi="Arial" w:cs="Arial"/>
+          <w:sz w:val="28"/>
+          <w:lang w:val="ru-RU"/>
+        </w:rPr>
+        <w:t>Если приложение отдаст пользователю в итоге неразборчивый, бессмысленный текст, но за короткий промежуток времени, тогда приложение не будет выполнять поставленной цели.</w:t>
       </w:r>
     </w:p>
     <w:p>
@@ -2590,6 +3907,287 @@
     </w:p>
     <w:p>
       <w:pPr>
+        <w:tabs>
+          <w:tab w:val="left" w:pos="360"/>
+        </w:tabs>
+        <w:jc w:val="both"/>
+        <w:rPr>
+          <w:rFonts w:ascii="Arial" w:eastAsia="Arial" w:hAnsi="Arial" w:cs="Arial"/>
+          <w:sz w:val="28"/>
+          <w:lang w:val="ru-RU"/>
+        </w:rPr>
+      </w:pPr>
+      <w:r>
+        <w:rPr>
+          <w:rFonts w:ascii="Arial" w:eastAsia="Arial" w:hAnsi="Arial" w:cs="Arial"/>
+          <w:sz w:val="28"/>
+          <w:lang w:val="ru-RU"/>
+        </w:rPr>
+        <w:t>Так как точность распознавания текста не может быть 100%, в конечном результате анализа могут находиться лишние символы, слова либо с ошибками, либо не несущие никакого смысла</w:t>
+      </w:r>
+      <w:r>
+        <w:rPr>
+          <w:rFonts w:ascii="Arial" w:eastAsia="Arial" w:hAnsi="Arial" w:cs="Arial"/>
+          <w:sz w:val="28"/>
+          <w:lang w:val="ru-RU"/>
+        </w:rPr>
+        <w:t xml:space="preserve"> </w:t>
+      </w:r>
+      <w:r>
+        <w:rPr>
+          <w:rFonts w:ascii="Arial" w:eastAsia="Arial" w:hAnsi="Arial" w:cs="Arial"/>
+          <w:sz w:val="28"/>
+          <w:lang w:val="ru-RU"/>
+        </w:rPr>
+        <w:t>выражения</w:t>
+      </w:r>
+      <w:r>
+        <w:rPr>
+          <w:rFonts w:ascii="Arial" w:eastAsia="Arial" w:hAnsi="Arial" w:cs="Arial"/>
+          <w:sz w:val="28"/>
+          <w:lang w:val="ru-RU"/>
+        </w:rPr>
+        <w:t xml:space="preserve">. </w:t>
+      </w:r>
+      <w:r>
+        <w:rPr>
+          <w:rFonts w:ascii="Arial" w:eastAsia="Arial" w:hAnsi="Arial" w:cs="Arial"/>
+          <w:sz w:val="28"/>
+          <w:lang w:val="ru-RU"/>
+        </w:rPr>
+        <w:t>Нужно попытаться максимально избавиться от этих элементов текста, чтобы на выходе получить максимально полезную для пользователя информацию о сканируемом приложением продукте. Для одиночных служебных символов</w:t>
+      </w:r>
+      <w:r>
+        <w:rPr>
+          <w:rFonts w:ascii="Arial" w:eastAsia="Arial" w:hAnsi="Arial" w:cs="Arial"/>
+          <w:sz w:val="28"/>
+          <w:lang w:val="ru-RU"/>
+        </w:rPr>
+        <w:t>, таких как «\», «(»,</w:t>
+      </w:r>
+      <w:r>
+        <w:rPr>
+          <w:rFonts w:ascii="Arial" w:eastAsia="Arial" w:hAnsi="Arial" w:cs="Arial"/>
+          <w:sz w:val="28"/>
+          <w:lang w:val="ru-RU"/>
+        </w:rPr>
+        <w:t xml:space="preserve"> можно применить регулярное выражение, </w:t>
+      </w:r>
+      <w:r>
+        <w:rPr>
+          <w:rFonts w:ascii="Arial" w:eastAsia="Arial" w:hAnsi="Arial" w:cs="Arial"/>
+          <w:sz w:val="28"/>
+          <w:lang w:val="ru-RU"/>
+        </w:rPr>
+        <w:t>используя которое обработчик будет проходить по тексту и удалять символы, удовлетворяющие заданному правилу</w:t>
+      </w:r>
+      <w:r>
+        <w:rPr>
+          <w:rFonts w:ascii="Arial" w:eastAsia="Arial" w:hAnsi="Arial" w:cs="Arial"/>
+          <w:sz w:val="28"/>
+          <w:lang w:val="ru-RU"/>
+        </w:rPr>
+        <w:t>.</w:t>
+      </w:r>
+      <w:r>
+        <w:rPr>
+          <w:rFonts w:ascii="Arial" w:eastAsia="Arial" w:hAnsi="Arial" w:cs="Arial"/>
+          <w:sz w:val="28"/>
+          <w:lang w:val="ru-RU"/>
+        </w:rPr>
+        <w:t xml:space="preserve"> Для проверки орфографии наиболее подходящим будет использование сервиса ***. После отправки интересующего нас слова в </w:t>
+      </w:r>
+      <w:r>
+        <w:rPr>
+          <w:rFonts w:ascii="Arial" w:eastAsia="Arial" w:hAnsi="Arial" w:cs="Arial"/>
+          <w:sz w:val="28"/>
+        </w:rPr>
+        <w:t>API</w:t>
+      </w:r>
+      <w:r>
+        <w:rPr>
+          <w:rFonts w:ascii="Arial" w:eastAsia="Arial" w:hAnsi="Arial" w:cs="Arial"/>
+          <w:sz w:val="28"/>
+          <w:lang w:val="ru-RU"/>
+        </w:rPr>
+        <w:t xml:space="preserve">  </w:t>
+      </w:r>
+      <w:r>
+        <w:rPr>
+          <w:rFonts w:ascii="Arial" w:eastAsia="Arial" w:hAnsi="Arial" w:cs="Arial"/>
+          <w:sz w:val="28"/>
+          <w:lang w:val="ru-RU"/>
+        </w:rPr>
+        <w:t xml:space="preserve">запросе, сервис предоставляет результат в виде более подходящих по написанию слов, либо ничего не возвращает если не возможно подобрать исправленный вариант. </w:t>
+      </w:r>
+      <w:r>
+        <w:rPr>
+          <w:rFonts w:ascii="Arial" w:eastAsia="Arial" w:hAnsi="Arial" w:cs="Arial"/>
+          <w:sz w:val="28"/>
+          <w:lang w:val="ru-RU"/>
+        </w:rPr>
+        <w:br/>
+      </w:r>
+      <w:r>
+        <w:rPr>
+          <w:rFonts w:ascii="Arial" w:eastAsia="Arial" w:hAnsi="Arial" w:cs="Arial"/>
+          <w:sz w:val="28"/>
+          <w:lang w:val="ru-RU"/>
+        </w:rPr>
+        <w:t>Наконец, для большего удобства подключим перевод</w:t>
+      </w:r>
+      <w:r>
+        <w:rPr>
+          <w:rFonts w:ascii="Arial" w:eastAsia="Arial" w:hAnsi="Arial" w:cs="Arial"/>
+          <w:sz w:val="28"/>
+          <w:lang w:val="ru-RU"/>
+        </w:rPr>
+        <w:t xml:space="preserve"> распознанного </w:t>
+      </w:r>
+      <w:r>
+        <w:rPr>
+          <w:rFonts w:ascii="Arial" w:eastAsia="Arial" w:hAnsi="Arial" w:cs="Arial"/>
+          <w:sz w:val="28"/>
+          <w:lang w:val="ru-RU"/>
+        </w:rPr>
+        <w:lastRenderedPageBreak/>
+        <w:t xml:space="preserve">текста </w:t>
+      </w:r>
+      <w:r>
+        <w:rPr>
+          <w:rFonts w:ascii="Arial" w:eastAsia="Arial" w:hAnsi="Arial" w:cs="Arial"/>
+          <w:sz w:val="28"/>
+          <w:lang w:val="ru-RU"/>
+        </w:rPr>
+        <w:t xml:space="preserve">на русский язык. На некоторых этикетках информация о продукте может быть </w:t>
+      </w:r>
+      <w:r>
+        <w:rPr>
+          <w:rFonts w:ascii="Arial" w:eastAsia="Arial" w:hAnsi="Arial" w:cs="Arial"/>
+          <w:sz w:val="28"/>
+          <w:lang w:val="ru-RU"/>
+        </w:rPr>
+        <w:t>только на иностранном языке</w:t>
+      </w:r>
+      <w:r>
+        <w:rPr>
+          <w:rFonts w:ascii="Arial" w:eastAsia="Arial" w:hAnsi="Arial" w:cs="Arial"/>
+          <w:sz w:val="28"/>
+          <w:lang w:val="ru-RU"/>
+        </w:rPr>
+        <w:t xml:space="preserve">, или в описании продукта могут встречаться термины на английском, непонятные пользователю. </w:t>
+      </w:r>
+      <w:r>
+        <w:rPr>
+          <w:rFonts w:ascii="Arial" w:eastAsia="Arial" w:hAnsi="Arial" w:cs="Arial"/>
+          <w:sz w:val="28"/>
+          <w:lang w:val="ru-RU"/>
+        </w:rPr>
+        <w:t xml:space="preserve">Для перевода используем сервис </w:t>
+      </w:r>
+      <w:r>
+        <w:rPr>
+          <w:rFonts w:ascii="Arial" w:eastAsia="Arial" w:hAnsi="Arial" w:cs="Arial"/>
+          <w:sz w:val="28"/>
+        </w:rPr>
+        <w:t>Google</w:t>
+      </w:r>
+      <w:r>
+        <w:rPr>
+          <w:rFonts w:ascii="Arial" w:eastAsia="Arial" w:hAnsi="Arial" w:cs="Arial"/>
+          <w:sz w:val="28"/>
+          <w:lang w:val="ru-RU"/>
+        </w:rPr>
+        <w:t xml:space="preserve"> </w:t>
+      </w:r>
+      <w:r>
+        <w:rPr>
+          <w:rFonts w:ascii="Arial" w:eastAsia="Arial" w:hAnsi="Arial" w:cs="Arial"/>
+          <w:sz w:val="28"/>
+        </w:rPr>
+        <w:t>Cloud</w:t>
+      </w:r>
+      <w:r>
+        <w:rPr>
+          <w:rFonts w:ascii="Arial" w:eastAsia="Arial" w:hAnsi="Arial" w:cs="Arial"/>
+          <w:sz w:val="28"/>
+          <w:lang w:val="ru-RU"/>
+        </w:rPr>
+        <w:t xml:space="preserve"> </w:t>
+      </w:r>
+      <w:r>
+        <w:rPr>
+          <w:rFonts w:ascii="Arial" w:eastAsia="Arial" w:hAnsi="Arial" w:cs="Arial"/>
+          <w:sz w:val="28"/>
+        </w:rPr>
+        <w:t>Translate</w:t>
+      </w:r>
+      <w:r>
+        <w:rPr>
+          <w:rFonts w:ascii="Arial" w:eastAsia="Arial" w:hAnsi="Arial" w:cs="Arial"/>
+          <w:sz w:val="28"/>
+          <w:lang w:val="ru-RU"/>
+        </w:rPr>
+        <w:t xml:space="preserve">, которому мы через </w:t>
+      </w:r>
+      <w:r>
+        <w:rPr>
+          <w:rFonts w:ascii="Arial" w:eastAsia="Arial" w:hAnsi="Arial" w:cs="Arial"/>
+          <w:sz w:val="28"/>
+        </w:rPr>
+        <w:t>API</w:t>
+      </w:r>
+      <w:r>
+        <w:rPr>
+          <w:rFonts w:ascii="Arial" w:eastAsia="Arial" w:hAnsi="Arial" w:cs="Arial"/>
+          <w:sz w:val="28"/>
+          <w:lang w:val="ru-RU"/>
+        </w:rPr>
+        <w:t xml:space="preserve"> </w:t>
+      </w:r>
+      <w:r>
+        <w:rPr>
+          <w:rFonts w:ascii="Arial" w:eastAsia="Arial" w:hAnsi="Arial" w:cs="Arial"/>
+          <w:sz w:val="28"/>
+          <w:lang w:val="ru-RU"/>
+        </w:rPr>
+        <w:t xml:space="preserve">будем передавать распознанный текст с этикетки и запрос на перевод на русский язык.   </w:t>
+      </w:r>
+      <w:r>
+        <w:rPr>
+          <w:rFonts w:ascii="Arial" w:eastAsia="Arial" w:hAnsi="Arial" w:cs="Arial"/>
+          <w:sz w:val="28"/>
+          <w:lang w:val="ru-RU"/>
+        </w:rPr>
+        <w:br/>
+      </w:r>
+      <w:r>
+        <w:rPr>
+          <w:rFonts w:ascii="Arial" w:eastAsia="Arial" w:hAnsi="Arial" w:cs="Arial"/>
+          <w:sz w:val="28"/>
+          <w:lang w:val="ru-RU"/>
+        </w:rPr>
+        <w:t>Применяя вышеперечисленные фильтры к тексту, в итоге приложение предоставляет информативный текст, который уже можно предоставить пользователю.</w:t>
+      </w:r>
+      <w:r>
+        <w:rPr>
+          <w:rFonts w:ascii="Arial" w:eastAsia="Arial" w:hAnsi="Arial" w:cs="Arial"/>
+          <w:sz w:val="28"/>
+          <w:lang w:val="ru-RU"/>
+        </w:rPr>
+        <w:t xml:space="preserve"> </w:t>
+      </w:r>
+      <w:r>
+        <w:rPr>
+          <w:rFonts w:ascii="Arial" w:eastAsia="Arial" w:hAnsi="Arial" w:cs="Arial"/>
+          <w:sz w:val="28"/>
+          <w:lang w:val="ru-RU"/>
+        </w:rPr>
+        <w:t>Этот текст мы отображаем в текстовом поле на главном экране вместе с фотографией этикетки.</w:t>
+      </w:r>
+    </w:p>
+    <w:p>
+      <w:pPr>
         <w:pStyle w:val="ListParagraph"/>
         <w:numPr>
           <w:ilvl w:val="0"/>
@@ -2609,7 +4207,164 @@
           <w:sz w:val="28"/>
           <w:lang w:val="ru-RU"/>
         </w:rPr>
-        <w:t>Добавим класс озвучки текста средствами библиотеки</w:t>
+        <w:t xml:space="preserve">Добавим класс озвучки текста </w:t>
+      </w:r>
+    </w:p>
+    <w:p>
+      <w:pPr>
+        <w:jc w:val="both"/>
+        <w:rPr>
+          <w:rFonts w:ascii="Arial" w:eastAsia="Arial" w:hAnsi="Arial" w:cs="Arial"/>
+          <w:sz w:val="28"/>
+          <w:lang w:val="ru-RU"/>
+        </w:rPr>
+      </w:pPr>
+      <w:r>
+        <w:rPr>
+          <w:rFonts w:ascii="Arial" w:eastAsia="Arial" w:hAnsi="Arial" w:cs="Arial"/>
+          <w:sz w:val="28"/>
+          <w:lang w:val="ru-RU"/>
+        </w:rPr>
+        <w:t>Одного вывода текста на экран не достаточно для приложения в сегменте продуктов для слабовидящих. Необходимо также озвучить распознанный и обработанный приложением текст</w:t>
+      </w:r>
+      <w:r>
+        <w:rPr>
+          <w:rFonts w:ascii="Arial" w:eastAsia="Arial" w:hAnsi="Arial" w:cs="Arial"/>
+          <w:sz w:val="28"/>
+          <w:lang w:val="ru-RU"/>
+        </w:rPr>
+        <w:t xml:space="preserve">, чтобы информация с этикетки была понятна и удобна для восприятия пользователю с нарушениями со зрением. В реализации озвучивания самым распространённым инструментом является библиотека </w:t>
+      </w:r>
+      <w:r>
+        <w:rPr>
+          <w:rFonts w:ascii="Arial" w:eastAsia="Arial" w:hAnsi="Arial" w:cs="Arial"/>
+          <w:sz w:val="28"/>
+        </w:rPr>
+        <w:t>Text</w:t>
+      </w:r>
+      <w:r>
+        <w:rPr>
+          <w:rFonts w:ascii="Arial" w:eastAsia="Arial" w:hAnsi="Arial" w:cs="Arial"/>
+          <w:sz w:val="28"/>
+          <w:lang w:val="ru-RU"/>
+        </w:rPr>
+        <w:t xml:space="preserve"> </w:t>
+      </w:r>
+      <w:r>
+        <w:rPr>
+          <w:rFonts w:ascii="Arial" w:eastAsia="Arial" w:hAnsi="Arial" w:cs="Arial"/>
+          <w:sz w:val="28"/>
+        </w:rPr>
+        <w:t>To</w:t>
+      </w:r>
+      <w:r>
+        <w:rPr>
+          <w:rFonts w:ascii="Arial" w:eastAsia="Arial" w:hAnsi="Arial" w:cs="Arial"/>
+          <w:sz w:val="28"/>
+          <w:lang w:val="ru-RU"/>
+        </w:rPr>
+        <w:t xml:space="preserve"> </w:t>
+      </w:r>
+      <w:r>
+        <w:rPr>
+          <w:rFonts w:ascii="Arial" w:eastAsia="Arial" w:hAnsi="Arial" w:cs="Arial"/>
+          <w:sz w:val="28"/>
+        </w:rPr>
+        <w:t>Speech</w:t>
+      </w:r>
+      <w:r>
+        <w:rPr>
+          <w:rFonts w:ascii="Arial" w:eastAsia="Arial" w:hAnsi="Arial" w:cs="Arial"/>
+          <w:sz w:val="28"/>
+          <w:lang w:val="ru-RU"/>
+        </w:rPr>
+        <w:t xml:space="preserve">, входящая в стандартный </w:t>
+      </w:r>
+      <w:r>
+        <w:rPr>
+          <w:rFonts w:ascii="Arial" w:eastAsia="Arial" w:hAnsi="Arial" w:cs="Arial"/>
+          <w:sz w:val="28"/>
+        </w:rPr>
+        <w:t>Android</w:t>
+      </w:r>
+      <w:r>
+        <w:rPr>
+          <w:rFonts w:ascii="Arial" w:eastAsia="Arial" w:hAnsi="Arial" w:cs="Arial"/>
+          <w:sz w:val="28"/>
+          <w:lang w:val="ru-RU"/>
+        </w:rPr>
+        <w:t xml:space="preserve"> </w:t>
+      </w:r>
+      <w:r>
+        <w:rPr>
+          <w:rFonts w:ascii="Arial" w:eastAsia="Arial" w:hAnsi="Arial" w:cs="Arial"/>
+          <w:sz w:val="28"/>
+        </w:rPr>
+        <w:t>API</w:t>
+      </w:r>
+      <w:r>
+        <w:rPr>
+          <w:rFonts w:ascii="Arial" w:eastAsia="Arial" w:hAnsi="Arial" w:cs="Arial"/>
+          <w:sz w:val="28"/>
+          <w:lang w:val="ru-RU"/>
+        </w:rPr>
+        <w:t xml:space="preserve"> </w:t>
+      </w:r>
+      <w:r>
+        <w:rPr>
+          <w:rFonts w:ascii="Arial" w:eastAsia="Arial" w:hAnsi="Arial" w:cs="Arial"/>
+          <w:sz w:val="28"/>
+          <w:lang w:val="ru-RU"/>
+        </w:rPr>
+        <w:t xml:space="preserve">версии 4 и выше. </w:t>
+      </w:r>
+      <w:r>
+        <w:rPr>
+          <w:rFonts w:ascii="Arial" w:eastAsia="Arial" w:hAnsi="Arial" w:cs="Arial"/>
+          <w:sz w:val="28"/>
+          <w:lang w:val="ru-RU"/>
+        </w:rPr>
+        <w:t xml:space="preserve">На этапе инициализации приложения создается объект класса </w:t>
+      </w:r>
+      <w:proofErr w:type="spellStart"/>
+      <w:r>
+        <w:rPr>
+          <w:rFonts w:ascii="Arial" w:eastAsia="Arial" w:hAnsi="Arial" w:cs="Arial"/>
+          <w:sz w:val="28"/>
+        </w:rPr>
+        <w:t>TextToSpeech</w:t>
+      </w:r>
+      <w:proofErr w:type="spellEnd"/>
+      <w:r>
+        <w:rPr>
+          <w:rFonts w:ascii="Arial" w:eastAsia="Arial" w:hAnsi="Arial" w:cs="Arial"/>
+          <w:sz w:val="28"/>
+          <w:lang w:val="ru-RU"/>
+        </w:rPr>
+        <w:t xml:space="preserve">, который в последствии будет озвучивать женским голосом на русском языке передаваемый ему текст. Как только текст будет распознан и к нему применены фильтры и перевод, он сразу же передается на озвучку. Средство </w:t>
+      </w:r>
+      <w:r>
+        <w:rPr>
+          <w:rFonts w:ascii="Arial" w:eastAsia="Arial" w:hAnsi="Arial" w:cs="Arial"/>
+          <w:sz w:val="28"/>
+        </w:rPr>
+        <w:t>TTS</w:t>
+      </w:r>
+      <w:r>
+        <w:rPr>
+          <w:rFonts w:ascii="Arial" w:eastAsia="Arial" w:hAnsi="Arial" w:cs="Arial"/>
+          <w:sz w:val="28"/>
+          <w:lang w:val="ru-RU"/>
+        </w:rPr>
+        <w:t xml:space="preserve"> </w:t>
+      </w:r>
+      <w:r>
+        <w:rPr>
+          <w:rFonts w:ascii="Arial" w:eastAsia="Arial" w:hAnsi="Arial" w:cs="Arial"/>
+          <w:sz w:val="28"/>
+          <w:lang w:val="ru-RU"/>
+        </w:rPr>
+        <w:t>идеально справляется с поставленной задачей озвучивания текста, предоставляя плавное, слитное озвучивание предложений, что делает процесс использования приложения слабовидящим пользователям намного удобнее.</w:t>
       </w:r>
     </w:p>
     <w:p>
@@ -2633,7 +4388,7 @@
           <w:sz w:val="28"/>
           <w:lang w:val="ru-RU"/>
         </w:rPr>
-        <w:t>Спроектируем главный экран</w:t>
+        <w:t>Добавим авторизацию через отпечаток пальца</w:t>
       </w:r>
     </w:p>
     <w:p>
@@ -2657,7 +4412,7 @@
           <w:sz w:val="28"/>
           <w:lang w:val="ru-RU"/>
         </w:rPr>
-        <w:t>Добавим авторизацию через отпечаток пальца</w:t>
+        <w:t>Добавим сохранение результата сканирования</w:t>
       </w:r>
     </w:p>
     <w:p>
@@ -2681,30 +4436,6 @@
           <w:sz w:val="28"/>
           <w:lang w:val="ru-RU"/>
         </w:rPr>
-        <w:t>Добавим сохранение результата сканирования</w:t>
-      </w:r>
-    </w:p>
-    <w:p>
-      <w:pPr>
-        <w:pStyle w:val="ListParagraph"/>
-        <w:numPr>
-          <w:ilvl w:val="0"/>
-          <w:numId w:val="8"/>
-        </w:numPr>
-        <w:ind w:left="540"/>
-        <w:jc w:val="both"/>
-        <w:rPr>
-          <w:rFonts w:ascii="Arial" w:eastAsia="Arial" w:hAnsi="Arial" w:cs="Arial"/>
-          <w:sz w:val="28"/>
-          <w:lang w:val="ru-RU"/>
-        </w:rPr>
-      </w:pPr>
-      <w:r>
-        <w:rPr>
-          <w:rFonts w:ascii="Arial" w:eastAsia="Arial" w:hAnsi="Arial" w:cs="Arial"/>
-          <w:sz w:val="28"/>
-          <w:lang w:val="ru-RU"/>
-        </w:rPr>
         <w:t>Добавим экран истории сканирований</w:t>
       </w:r>
     </w:p>
@@ -2770,7 +4501,31 @@
           <w:sz w:val="28"/>
           <w:lang w:val="ru-RU"/>
         </w:rPr>
-        <w:t>Таблицу с этикетками и результатами сканирования</w:t>
+        <w:lastRenderedPageBreak/>
+        <w:t xml:space="preserve">Протестируем наше приложение в условиях приближенных к реальным. Первая часть – ручное </w:t>
+      </w:r>
+      <w:r>
+        <w:rPr>
+          <w:rFonts w:ascii="Arial" w:eastAsia="Arial" w:hAnsi="Arial" w:cs="Arial"/>
+          <w:sz w:val="28"/>
+        </w:rPr>
+        <w:t>UX</w:t>
+      </w:r>
+      <w:r>
+        <w:rPr>
+          <w:rFonts w:ascii="Arial" w:eastAsia="Arial" w:hAnsi="Arial" w:cs="Arial"/>
+          <w:sz w:val="28"/>
+          <w:lang w:val="ru-RU"/>
+        </w:rPr>
+        <w:t xml:space="preserve"> </w:t>
+      </w:r>
+      <w:r>
+        <w:rPr>
+          <w:rFonts w:ascii="Arial" w:eastAsia="Arial" w:hAnsi="Arial" w:cs="Arial"/>
+          <w:sz w:val="28"/>
+          <w:lang w:val="ru-RU"/>
+        </w:rPr>
+        <w:t xml:space="preserve">тестирование. Максимальное </w:t>
       </w:r>
     </w:p>
     <w:p>
@@ -2821,6 +4576,248 @@
     <w:p>
       <w:pPr>
         <w:pStyle w:val="ListParagraph"/>
+        <w:jc w:val="both"/>
+        <w:rPr>
+          <w:rFonts w:ascii="Arial" w:eastAsia="Arial" w:hAnsi="Arial" w:cs="Arial"/>
+          <w:sz w:val="28"/>
+          <w:lang w:val="ru-RU"/>
+        </w:rPr>
+      </w:pPr>
+      <w:r>
+        <w:rPr>
+          <w:rFonts w:ascii="Arial" w:eastAsia="Arial" w:hAnsi="Arial" w:cs="Arial"/>
+          <w:sz w:val="28"/>
+          <w:lang w:val="ru-RU"/>
+        </w:rPr>
+        <w:t xml:space="preserve">Мной была поставлена цель разработать приложение для </w:t>
+      </w:r>
+      <w:r>
+        <w:rPr>
+          <w:rFonts w:ascii="Arial" w:eastAsia="Arial" w:hAnsi="Arial" w:cs="Arial"/>
+          <w:sz w:val="28"/>
+          <w:lang w:val="ru-RU"/>
+        </w:rPr>
+        <w:t>с</w:t>
+      </w:r>
+      <w:r>
+        <w:rPr>
+          <w:rFonts w:ascii="Arial" w:eastAsia="Arial" w:hAnsi="Arial" w:cs="Arial"/>
+          <w:sz w:val="28"/>
+          <w:lang w:val="ru-RU"/>
+        </w:rPr>
+        <w:t>лабовидящих покупателей.</w:t>
+      </w:r>
+      <w:r>
+        <w:rPr>
+          <w:rFonts w:ascii="Arial" w:eastAsia="Arial" w:hAnsi="Arial" w:cs="Arial"/>
+          <w:sz w:val="28"/>
+          <w:lang w:val="ru-RU"/>
+        </w:rPr>
+        <w:t xml:space="preserve"> Эта тема очень актуальна на текущий момент, так как </w:t>
+      </w:r>
+      <w:r>
+        <w:rPr>
+          <w:rFonts w:ascii="Arial" w:eastAsia="Arial" w:hAnsi="Arial" w:cs="Arial"/>
+          <w:sz w:val="28"/>
+          <w:lang w:val="ru-RU"/>
+        </w:rPr>
+        <w:t xml:space="preserve">создание или адаптация готовых приложений под нужды слабовидящих пользователей не часто применяется при разработке, а иногда.    </w:t>
+      </w:r>
+      <w:r>
+        <w:rPr>
+          <w:rFonts w:ascii="Arial" w:eastAsia="Arial" w:hAnsi="Arial" w:cs="Arial"/>
+          <w:sz w:val="28"/>
+          <w:lang w:val="ru-RU"/>
+        </w:rPr>
+        <w:t xml:space="preserve"> </w:t>
+      </w:r>
+      <w:r>
+        <w:rPr>
+          <w:rFonts w:ascii="Arial" w:eastAsia="Arial" w:hAnsi="Arial" w:cs="Arial"/>
+          <w:sz w:val="28"/>
+          <w:lang w:val="ru-RU"/>
+        </w:rPr>
+        <w:t xml:space="preserve">В ходе реализации заданной цели мною были выполнены изучение материалов по разработке интерфейсов для людей с ограниченными возможностями и разработке приложений для операционной системы </w:t>
+      </w:r>
+      <w:r>
+        <w:rPr>
+          <w:rFonts w:ascii="Arial" w:eastAsia="Arial" w:hAnsi="Arial" w:cs="Arial"/>
+          <w:sz w:val="28"/>
+        </w:rPr>
+        <w:t>Android</w:t>
+      </w:r>
+      <w:r>
+        <w:rPr>
+          <w:rFonts w:ascii="Arial" w:eastAsia="Arial" w:hAnsi="Arial" w:cs="Arial"/>
+          <w:sz w:val="28"/>
+          <w:lang w:val="ru-RU"/>
+        </w:rPr>
+        <w:t>. Руководствуясь полученными знаниями, я реализовал функциональную часть приложения и спроектировал дизайн. На каждом этапе создания продукта я строго следовал советам и рекомендациям по проектированию приложений для слабовидящих</w:t>
+      </w:r>
+      <w:r>
+        <w:rPr>
+          <w:rFonts w:ascii="Arial" w:eastAsia="Arial" w:hAnsi="Arial" w:cs="Arial"/>
+          <w:sz w:val="28"/>
+          <w:lang w:val="ru-RU"/>
+        </w:rPr>
+        <w:t>, чтобы в итоге получить качественный продукт</w:t>
+      </w:r>
+      <w:r>
+        <w:rPr>
+          <w:rFonts w:ascii="Arial" w:eastAsia="Arial" w:hAnsi="Arial" w:cs="Arial"/>
+          <w:sz w:val="28"/>
+          <w:lang w:val="ru-RU"/>
+        </w:rPr>
+        <w:t>.</w:t>
+      </w:r>
+      <w:r>
+        <w:rPr>
+          <w:rFonts w:ascii="Arial" w:eastAsia="Arial" w:hAnsi="Arial" w:cs="Arial"/>
+          <w:sz w:val="28"/>
+          <w:lang w:val="ru-RU"/>
+        </w:rPr>
+        <w:t xml:space="preserve"> Полученное решение я протестировал, используя метод «слепого» тестирования, чтобы максимально приблизиться к ситуации реального использования продукта. </w:t>
+      </w:r>
+      <w:r>
+        <w:rPr>
+          <w:rFonts w:ascii="Arial" w:eastAsia="Arial" w:hAnsi="Arial" w:cs="Arial"/>
+          <w:sz w:val="28"/>
+          <w:lang w:val="ru-RU"/>
+        </w:rPr>
+        <w:t>Разработанное п</w:t>
+      </w:r>
+      <w:r>
+        <w:rPr>
+          <w:rFonts w:ascii="Arial" w:eastAsia="Arial" w:hAnsi="Arial" w:cs="Arial"/>
+          <w:sz w:val="28"/>
+          <w:lang w:val="ru-RU"/>
+        </w:rPr>
+        <w:t>риложение имеет свои недостатки</w:t>
+      </w:r>
+      <w:r>
+        <w:rPr>
+          <w:rFonts w:ascii="Arial" w:eastAsia="Arial" w:hAnsi="Arial" w:cs="Arial"/>
+          <w:sz w:val="28"/>
+          <w:lang w:val="ru-RU"/>
+        </w:rPr>
+        <w:t xml:space="preserve"> на текущем этапе</w:t>
+      </w:r>
+      <w:r>
+        <w:rPr>
+          <w:rFonts w:ascii="Arial" w:eastAsia="Arial" w:hAnsi="Arial" w:cs="Arial"/>
+          <w:sz w:val="28"/>
+          <w:lang w:val="ru-RU"/>
+        </w:rPr>
+        <w:t xml:space="preserve"> и еще не может</w:t>
+      </w:r>
+      <w:r>
+        <w:rPr>
+          <w:rFonts w:ascii="Arial" w:eastAsia="Arial" w:hAnsi="Arial" w:cs="Arial"/>
+          <w:sz w:val="28"/>
+          <w:lang w:val="ru-RU"/>
+        </w:rPr>
+        <w:t xml:space="preserve"> называться </w:t>
+      </w:r>
+      <w:r>
+        <w:rPr>
+          <w:rFonts w:ascii="Arial" w:eastAsia="Arial" w:hAnsi="Arial" w:cs="Arial"/>
+          <w:sz w:val="28"/>
+          <w:lang w:val="ru-RU"/>
+        </w:rPr>
+        <w:t>полноценным помощником для слабовидящих покупателей. Но функционал продукта может пополняться такими полезными</w:t>
+      </w:r>
+      <w:r>
+        <w:rPr>
+          <w:rFonts w:ascii="Arial" w:eastAsia="Arial" w:hAnsi="Arial" w:cs="Arial"/>
+          <w:sz w:val="28"/>
+          <w:lang w:val="ru-RU"/>
+        </w:rPr>
+        <w:t xml:space="preserve"> возможностями</w:t>
+      </w:r>
+      <w:r>
+        <w:rPr>
+          <w:rFonts w:ascii="Arial" w:eastAsia="Arial" w:hAnsi="Arial" w:cs="Arial"/>
+          <w:sz w:val="28"/>
+          <w:lang w:val="ru-RU"/>
+        </w:rPr>
+        <w:t xml:space="preserve">, как </w:t>
+      </w:r>
+      <w:r>
+        <w:rPr>
+          <w:rFonts w:ascii="Arial" w:eastAsia="Arial" w:hAnsi="Arial" w:cs="Arial"/>
+          <w:sz w:val="28"/>
+          <w:lang w:val="ru-RU"/>
+        </w:rPr>
+        <w:t xml:space="preserve">предоставление </w:t>
+      </w:r>
+      <w:r>
+        <w:rPr>
+          <w:rFonts w:ascii="Arial" w:eastAsia="Arial" w:hAnsi="Arial" w:cs="Arial"/>
+          <w:sz w:val="28"/>
+          <w:lang w:val="ru-RU"/>
+        </w:rPr>
+        <w:t>совет</w:t>
+      </w:r>
+      <w:r>
+        <w:rPr>
+          <w:rFonts w:ascii="Arial" w:eastAsia="Arial" w:hAnsi="Arial" w:cs="Arial"/>
+          <w:sz w:val="28"/>
+          <w:lang w:val="ru-RU"/>
+        </w:rPr>
+        <w:t>ов</w:t>
+      </w:r>
+      <w:r>
+        <w:rPr>
+          <w:rFonts w:ascii="Arial" w:eastAsia="Arial" w:hAnsi="Arial" w:cs="Arial"/>
+          <w:sz w:val="28"/>
+          <w:lang w:val="ru-RU"/>
+        </w:rPr>
+        <w:t xml:space="preserve"> по подбору продукта, сравнение цен в магазинах и так далее. </w:t>
+      </w:r>
+      <w:r>
+        <w:rPr>
+          <w:rFonts w:ascii="Arial" w:eastAsia="Arial" w:hAnsi="Arial" w:cs="Arial"/>
+          <w:sz w:val="28"/>
+          <w:lang w:val="ru-RU"/>
+        </w:rPr>
+        <w:t xml:space="preserve">Я уверен, что если разработчики мобильных приложений будут </w:t>
+      </w:r>
+      <w:r>
+        <w:rPr>
+          <w:rFonts w:ascii="Arial" w:eastAsia="Arial" w:hAnsi="Arial" w:cs="Arial"/>
+          <w:sz w:val="28"/>
+          <w:lang w:val="ru-RU"/>
+        </w:rPr>
+        <w:t>проявлять активность в сфере поддержки пользователей с нарушениями зрения</w:t>
+      </w:r>
+      <w:r>
+        <w:rPr>
+          <w:rFonts w:ascii="Arial" w:eastAsia="Arial" w:hAnsi="Arial" w:cs="Arial"/>
+          <w:sz w:val="28"/>
+          <w:lang w:val="ru-RU"/>
+        </w:rPr>
+        <w:t>, они не только не потеряют в прибыли, но приобретут</w:t>
+      </w:r>
+      <w:r>
+        <w:rPr>
+          <w:rFonts w:ascii="Arial" w:eastAsia="Arial" w:hAnsi="Arial" w:cs="Arial"/>
+          <w:sz w:val="28"/>
+          <w:lang w:val="ru-RU"/>
+        </w:rPr>
+        <w:t xml:space="preserve"> станут известными как компании, заботящиеся о своих пользователях и стремящихся сделать жизнь более полноценной и удобной. </w:t>
+      </w:r>
+      <w:r>
+        <w:rPr>
+          <w:rFonts w:ascii="Arial" w:eastAsia="Arial" w:hAnsi="Arial" w:cs="Arial"/>
+          <w:sz w:val="28"/>
+          <w:lang w:val="ru-RU"/>
+        </w:rPr>
+        <w:t>«Доступность – хорошая метрика компании».</w:t>
+      </w:r>
+    </w:p>
+    <w:p>
+      <w:pPr>
+        <w:pStyle w:val="ListParagraph"/>
         <w:jc w:val="center"/>
         <w:rPr>
           <w:rFonts w:ascii="Arial" w:eastAsia="Arial" w:hAnsi="Arial" w:cs="Arial"/>
@@ -2828,14 +4825,17 @@
           <w:lang w:val="ru-RU"/>
         </w:rPr>
       </w:pPr>
-      <w:r>
-        <w:rPr>
-          <w:rFonts w:ascii="Arial" w:eastAsia="Arial" w:hAnsi="Arial" w:cs="Arial"/>
-          <w:sz w:val="28"/>
-          <w:lang w:val="ru-RU"/>
-        </w:rPr>
-        <w:t>Мной была поставлена цель разработать приложение для слабовидящих покупателей..</w:t>
-      </w:r>
+    </w:p>
+    <w:p>
+      <w:pPr>
+        <w:pStyle w:val="ListParagraph"/>
+        <w:jc w:val="center"/>
+        <w:rPr>
+          <w:rFonts w:ascii="Arial" w:eastAsia="Arial" w:hAnsi="Arial" w:cs="Arial"/>
+          <w:sz w:val="28"/>
+          <w:lang w:val="ru-RU"/>
+        </w:rPr>
+      </w:pPr>
     </w:p>
     <w:p>
       <w:pPr>
@@ -2886,7 +4886,6 @@
           <w:szCs w:val="24"/>
           <w:lang w:val="ru-RU"/>
         </w:rPr>
-        <w:lastRenderedPageBreak/>
         <w:t>Приложение</w:t>
       </w:r>
     </w:p>
@@ -2907,16 +4906,7 @@
           <w:sz w:val="28"/>
           <w:lang w:val="ru-RU"/>
         </w:rPr>
-        <w:t>Т</w:t>
-      </w:r>
-      <w:r>
-        <w:rPr>
-          <w:rFonts w:ascii="Arial" w:eastAsia="Arial" w:hAnsi="Arial" w:cs="Arial"/>
-          <w:b/>
-          <w:sz w:val="28"/>
-          <w:lang w:val="ru-RU"/>
-        </w:rPr>
-        <w:t>ехническое задание</w:t>
+        <w:t>Техническое задание</w:t>
       </w:r>
     </w:p>
     <w:p>
@@ -2936,16 +4926,7 @@
           <w:sz w:val="40"/>
           <w:lang w:val="ru-RU"/>
         </w:rPr>
-        <w:t xml:space="preserve">Техническое задание по созданию </w:t>
-      </w:r>
-      <w:r>
-        <w:rPr>
-          <w:rFonts w:ascii="Calibri" w:eastAsia="Calibri" w:hAnsi="Calibri" w:cs="Calibri"/>
-          <w:color w:val="2F5496"/>
-          <w:sz w:val="40"/>
-          <w:lang w:val="ru-RU"/>
-        </w:rPr>
-        <w:t>приложения для слабовидящих покупателей</w:t>
+        <w:t>Техническое задание по созданию приложения для слабовидящих покупателей</w:t>
       </w:r>
     </w:p>
     <w:p>
@@ -3039,7 +5020,7 @@
           <v:rect id="rectole0000000000" o:spid="_x0000_i1025" style="width:330pt;height:133.8pt" o:ole="" o:preferrelative="t" stroked="f">
             <v:imagedata r:id="rId7" o:title=""/>
           </v:rect>
-          <o:OLEObject Type="Embed" ProgID="StaticMetafile" ShapeID="rectole0000000000" DrawAspect="Content" ObjectID="_1680978788" r:id="rId8"/>
+          <o:OLEObject Type="Embed" ProgID="StaticMetafile" ShapeID="rectole0000000000" DrawAspect="Content" ObjectID="_1683562829" r:id="rId8"/>
         </w:object>
       </w:r>
       <w:proofErr w:type="spellStart"/>
@@ -3133,15 +5114,7 @@
           <w:sz w:val="28"/>
           <w:lang w:val="ru-RU"/>
         </w:rPr>
-        <w:t>Приложение позволяет сканировать этикетку\упаковку товаров и озвучивать наименование продукта, информацию с этикетки (состав, срок годности и т.д.) Мобильное приложение предназначено для людей с нарушениями зрения, которым тяжело разглядеть информацию на у</w:t>
-      </w:r>
-      <w:r>
-        <w:rPr>
-          <w:rFonts w:ascii="Calibri" w:eastAsia="Calibri" w:hAnsi="Calibri" w:cs="Calibri"/>
-          <w:sz w:val="28"/>
-          <w:lang w:val="ru-RU"/>
-        </w:rPr>
-        <w:t xml:space="preserve">паковке. </w:t>
+        <w:t xml:space="preserve">Приложение позволяет сканировать этикетку\упаковку товаров и озвучивать наименование продукта, информацию с этикетки (состав, срок годности и т.д.) Мобильное приложение предназначено для людей с нарушениями зрения, которым тяжело разглядеть информацию на упаковке. </w:t>
       </w:r>
     </w:p>
     <w:p>
@@ -3354,14 +5327,8 @@
           <w:rFonts w:ascii="Calibri" w:eastAsia="Calibri" w:hAnsi="Calibri" w:cs="Calibri"/>
           <w:sz w:val="28"/>
         </w:rPr>
-        <w:t>Сох</w:t>
-      </w:r>
-      <w:r>
-        <w:rPr>
-          <w:rFonts w:ascii="Calibri" w:eastAsia="Calibri" w:hAnsi="Calibri" w:cs="Calibri"/>
-          <w:sz w:val="28"/>
-        </w:rPr>
-        <w:t>ранение</w:t>
+        <w:lastRenderedPageBreak/>
+        <w:t>Сохранение</w:t>
       </w:r>
       <w:proofErr w:type="spellEnd"/>
       <w:r>
@@ -3433,7 +5400,6 @@
           <w:b/>
           <w:sz w:val="32"/>
         </w:rPr>
-        <w:lastRenderedPageBreak/>
         <w:t>Требования</w:t>
       </w:r>
       <w:proofErr w:type="spellEnd"/>
@@ -3531,15 +5497,7 @@
           <w:sz w:val="28"/>
           <w:lang w:val="ru-RU"/>
         </w:rPr>
-        <w:t xml:space="preserve"> преобладать крупные значки, шрифты и  контрастные цвета, больш</w:t>
-      </w:r>
-      <w:r>
-        <w:rPr>
-          <w:rFonts w:ascii="Calibri" w:eastAsia="Calibri" w:hAnsi="Calibri" w:cs="Calibri"/>
-          <w:sz w:val="28"/>
-          <w:lang w:val="ru-RU"/>
-        </w:rPr>
-        <w:t>ая часть текстовой информации должна озвучиваться.</w:t>
+        <w:t xml:space="preserve"> преобладать крупные значки, шрифты и  контрастные цвета, большая часть текстовой информации должна озвучиваться.</w:t>
       </w:r>
     </w:p>
     <w:p>
@@ -3641,15 +5599,7 @@
           <w:sz w:val="28"/>
           <w:lang w:val="ru-RU"/>
         </w:rPr>
-        <w:t xml:space="preserve"> успешного распознавания, </w:t>
-      </w:r>
-      <w:r>
-        <w:rPr>
-          <w:rFonts w:ascii="Calibri" w:eastAsia="Calibri" w:hAnsi="Calibri" w:cs="Calibri"/>
-          <w:sz w:val="28"/>
-          <w:lang w:val="ru-RU"/>
-        </w:rPr>
-        <w:t>полученный текст должен анализироваться специальным алгоритмом для выявления названия товара, описания, срока годности, состава, дополнительной информации.</w:t>
+        <w:t xml:space="preserve"> успешного распознавания, полученный текст должен анализироваться специальным алгоритмом для выявления названия товара, описания, срока годности, состава, дополнительной информации.</w:t>
       </w:r>
     </w:p>
     <w:p>
@@ -3673,15 +5623,7 @@
           <w:sz w:val="28"/>
           <w:lang w:val="ru-RU"/>
         </w:rPr>
-        <w:t>Приложение должно озвучивать наименование товара и, при желании пользователя, остальную информацию с</w:t>
-      </w:r>
-      <w:r>
-        <w:rPr>
-          <w:rFonts w:ascii="Calibri" w:eastAsia="Calibri" w:hAnsi="Calibri" w:cs="Calibri"/>
-          <w:sz w:val="28"/>
-          <w:lang w:val="ru-RU"/>
-        </w:rPr>
-        <w:t xml:space="preserve"> помощью класса стандартной библиотеки </w:t>
+        <w:t xml:space="preserve">Приложение должно озвучивать наименование товара и, при желании пользователя, остальную информацию с помощью класса стандартной библиотеки </w:t>
       </w:r>
       <w:r>
         <w:rPr>
@@ -3792,14 +5734,7 @@
           <w:rFonts w:ascii="Calibri" w:eastAsia="Calibri" w:hAnsi="Calibri" w:cs="Calibri"/>
           <w:sz w:val="28"/>
         </w:rPr>
-        <w:t>Fires</w:t>
-      </w:r>
-      <w:r>
-        <w:rPr>
-          <w:rFonts w:ascii="Calibri" w:eastAsia="Calibri" w:hAnsi="Calibri" w:cs="Calibri"/>
-          <w:sz w:val="28"/>
-        </w:rPr>
-        <w:t>tore</w:t>
+        <w:t>Firestore</w:t>
       </w:r>
       <w:proofErr w:type="spellEnd"/>
       <w:r>
@@ -3823,15 +5758,7 @@
           <w:sz w:val="28"/>
           <w:lang w:val="ru-RU"/>
         </w:rPr>
-        <w:t xml:space="preserve"> для авторизации. После успешной авторизации история сканирования синхронизируется с облаком на всех устройствах по</w:t>
-      </w:r>
-      <w:r>
-        <w:rPr>
-          <w:rFonts w:ascii="Calibri" w:eastAsia="Calibri" w:hAnsi="Calibri" w:cs="Calibri"/>
-          <w:sz w:val="28"/>
-          <w:lang w:val="ru-RU"/>
-        </w:rPr>
-        <w:t>льзователя.</w:t>
+        <w:t xml:space="preserve"> для авторизации. После успешной авторизации история сканирования синхронизируется с облаком на всех устройствах пользователя.</w:t>
       </w:r>
     </w:p>
     <w:p>
@@ -3929,7 +5856,6 @@
           <w:b/>
           <w:sz w:val="32"/>
         </w:rPr>
-        <w:lastRenderedPageBreak/>
         <w:t>Стадии</w:t>
       </w:r>
       <w:proofErr w:type="spellEnd"/>
@@ -4417,14 +6343,7 @@
           <w:rFonts w:ascii="Calibri" w:eastAsia="Calibri" w:hAnsi="Calibri" w:cs="Calibri"/>
           <w:sz w:val="24"/>
         </w:rPr>
-        <w:t>интерф</w:t>
-      </w:r>
-      <w:r>
-        <w:rPr>
-          <w:rFonts w:ascii="Calibri" w:eastAsia="Calibri" w:hAnsi="Calibri" w:cs="Calibri"/>
-          <w:sz w:val="24"/>
-        </w:rPr>
-        <w:t>ейса</w:t>
+        <w:t>интерфейса</w:t>
       </w:r>
       <w:proofErr w:type="spellEnd"/>
     </w:p>
@@ -4651,15 +6570,7 @@
           <w:sz w:val="24"/>
           <w:lang w:val="ru-RU"/>
         </w:rPr>
-        <w:t xml:space="preserve">Начало разработки проекта </w:t>
-      </w:r>
-      <w:r>
-        <w:rPr>
-          <w:rFonts w:ascii="Calibri" w:eastAsia="Calibri" w:hAnsi="Calibri" w:cs="Calibri"/>
-          <w:sz w:val="24"/>
-          <w:lang w:val="ru-RU"/>
-        </w:rPr>
-        <w:t>– 1 января 2021 г.</w:t>
+        <w:t>Начало разработки проекта – 1 января 2021 г.</w:t>
       </w:r>
     </w:p>
     <w:p>
@@ -4735,15 +6646,7 @@
           <w:sz w:val="28"/>
           <w:lang w:val="ru-RU"/>
         </w:rPr>
-        <w:t xml:space="preserve">) – </w:t>
-      </w:r>
-      <w:r>
-        <w:rPr>
-          <w:rFonts w:ascii="Calibri" w:eastAsia="Calibri" w:hAnsi="Calibri" w:cs="Calibri"/>
-          <w:sz w:val="28"/>
-          <w:lang w:val="ru-RU"/>
-        </w:rPr>
-        <w:t>главные особенности такого приложения:</w:t>
+        <w:t>) – главные особенности такого приложения:</w:t>
       </w:r>
     </w:p>
     <w:p>
@@ -4888,15 +6791,7 @@
           <w:sz w:val="28"/>
           <w:lang w:val="ru-RU"/>
         </w:rPr>
-        <w:t xml:space="preserve">Надписи к значкам – </w:t>
-      </w:r>
-      <w:r>
-        <w:rPr>
-          <w:rFonts w:ascii="Calibri" w:eastAsia="Calibri" w:hAnsi="Calibri" w:cs="Calibri"/>
-          <w:sz w:val="28"/>
-          <w:lang w:val="ru-RU"/>
-        </w:rPr>
-        <w:t xml:space="preserve">для озвучивания </w:t>
+        <w:t xml:space="preserve">Надписи к значкам – для озвучивания </w:t>
       </w:r>
       <w:proofErr w:type="spellStart"/>
       <w:r>
@@ -4966,6 +6861,7 @@
           <w:sz w:val="28"/>
           <w:lang w:val="ru-RU"/>
         </w:rPr>
+        <w:lastRenderedPageBreak/>
         <w:t>Возможно управление с помощью кнопок громкости (</w:t>
       </w:r>
       <w:r>
@@ -5004,7 +6900,6 @@
           <w:sz w:val="28"/>
           <w:lang w:val="ru-RU"/>
         </w:rPr>
-        <w:lastRenderedPageBreak/>
         <w:t>Озвучивание текста (информация о продукте)</w:t>
       </w:r>
     </w:p>
@@ -5473,9 +7368,122 @@
     </w:lvl>
   </w:abstractNum>
   <w:abstractNum w:abstractNumId="7" w15:restartNumberingAfterBreak="0">
+    <w:nsid w:val="67917DAA"/>
+    <w:multiLevelType w:val="hybridMultilevel"/>
+    <w:tmpl w:val="4A9E2050"/>
+    <w:lvl w:ilvl="0" w:tplc="0409000D">
+      <w:start w:val="1"/>
+      <w:numFmt w:val="bullet"/>
+      <w:lvlText w:val=""/>
+      <w:lvlJc w:val="left"/>
+      <w:pPr>
+        <w:ind w:left="720" w:hanging="360"/>
+      </w:pPr>
+      <w:rPr>
+        <w:rFonts w:ascii="Wingdings" w:hAnsi="Wingdings" w:hint="default"/>
+      </w:rPr>
+    </w:lvl>
+    <w:lvl w:ilvl="1" w:tplc="04090003" w:tentative="1">
+      <w:start w:val="1"/>
+      <w:numFmt w:val="bullet"/>
+      <w:lvlText w:val="o"/>
+      <w:lvlJc w:val="left"/>
+      <w:pPr>
+        <w:ind w:left="1440" w:hanging="360"/>
+      </w:pPr>
+      <w:rPr>
+        <w:rFonts w:ascii="Courier New" w:hAnsi="Courier New" w:cs="Courier New" w:hint="default"/>
+      </w:rPr>
+    </w:lvl>
+    <w:lvl w:ilvl="2" w:tplc="04090005" w:tentative="1">
+      <w:start w:val="1"/>
+      <w:numFmt w:val="bullet"/>
+      <w:lvlText w:val=""/>
+      <w:lvlJc w:val="left"/>
+      <w:pPr>
+        <w:ind w:left="2160" w:hanging="360"/>
+      </w:pPr>
+      <w:rPr>
+        <w:rFonts w:ascii="Wingdings" w:hAnsi="Wingdings" w:hint="default"/>
+      </w:rPr>
+    </w:lvl>
+    <w:lvl w:ilvl="3" w:tplc="04090001" w:tentative="1">
+      <w:start w:val="1"/>
+      <w:numFmt w:val="bullet"/>
+      <w:lvlText w:val=""/>
+      <w:lvlJc w:val="left"/>
+      <w:pPr>
+        <w:ind w:left="2880" w:hanging="360"/>
+      </w:pPr>
+      <w:rPr>
+        <w:rFonts w:ascii="Symbol" w:hAnsi="Symbol" w:hint="default"/>
+      </w:rPr>
+    </w:lvl>
+    <w:lvl w:ilvl="4" w:tplc="04090003" w:tentative="1">
+      <w:start w:val="1"/>
+      <w:numFmt w:val="bullet"/>
+      <w:lvlText w:val="o"/>
+      <w:lvlJc w:val="left"/>
+      <w:pPr>
+        <w:ind w:left="3600" w:hanging="360"/>
+      </w:pPr>
+      <w:rPr>
+        <w:rFonts w:ascii="Courier New" w:hAnsi="Courier New" w:cs="Courier New" w:hint="default"/>
+      </w:rPr>
+    </w:lvl>
+    <w:lvl w:ilvl="5" w:tplc="04090005" w:tentative="1">
+      <w:start w:val="1"/>
+      <w:numFmt w:val="bullet"/>
+      <w:lvlText w:val=""/>
+      <w:lvlJc w:val="left"/>
+      <w:pPr>
+        <w:ind w:left="4320" w:hanging="360"/>
+      </w:pPr>
+      <w:rPr>
+        <w:rFonts w:ascii="Wingdings" w:hAnsi="Wingdings" w:hint="default"/>
+      </w:rPr>
+    </w:lvl>
+    <w:lvl w:ilvl="6" w:tplc="04090001" w:tentative="1">
+      <w:start w:val="1"/>
+      <w:numFmt w:val="bullet"/>
+      <w:lvlText w:val=""/>
+      <w:lvlJc w:val="left"/>
+      <w:pPr>
+        <w:ind w:left="5040" w:hanging="360"/>
+      </w:pPr>
+      <w:rPr>
+        <w:rFonts w:ascii="Symbol" w:hAnsi="Symbol" w:hint="default"/>
+      </w:rPr>
+    </w:lvl>
+    <w:lvl w:ilvl="7" w:tplc="04090003" w:tentative="1">
+      <w:start w:val="1"/>
+      <w:numFmt w:val="bullet"/>
+      <w:lvlText w:val="o"/>
+      <w:lvlJc w:val="left"/>
+      <w:pPr>
+        <w:ind w:left="5760" w:hanging="360"/>
+      </w:pPr>
+      <w:rPr>
+        <w:rFonts w:ascii="Courier New" w:hAnsi="Courier New" w:cs="Courier New" w:hint="default"/>
+      </w:rPr>
+    </w:lvl>
+    <w:lvl w:ilvl="8" w:tplc="04090005" w:tentative="1">
+      <w:start w:val="1"/>
+      <w:numFmt w:val="bullet"/>
+      <w:lvlText w:val=""/>
+      <w:lvlJc w:val="left"/>
+      <w:pPr>
+        <w:ind w:left="6480" w:hanging="360"/>
+      </w:pPr>
+      <w:rPr>
+        <w:rFonts w:ascii="Wingdings" w:hAnsi="Wingdings" w:hint="default"/>
+      </w:rPr>
+    </w:lvl>
+  </w:abstractNum>
+  <w:abstractNum w:abstractNumId="8" w15:restartNumberingAfterBreak="0">
     <w:nsid w:val="7A222DBB"/>
     <w:multiLevelType w:val="hybridMultilevel"/>
-    <w:tmpl w:val="55CC0818"/>
+    <w:tmpl w:val="013CB7EE"/>
     <w:lvl w:ilvl="0" w:tplc="04090001">
       <w:start w:val="1"/>
       <w:numFmt w:val="bullet"/>
@@ -5604,10 +7612,13 @@
     <w:abstractNumId w:val="4"/>
   </w:num>
   <w:num w:numId="7">
-    <w:abstractNumId w:val="7"/>
+    <w:abstractNumId w:val="8"/>
   </w:num>
   <w:num w:numId="8">
     <w:abstractNumId w:val="3"/>
+  </w:num>
+  <w:num w:numId="9">
+    <w:abstractNumId w:val="7"/>
   </w:num>
 </w:numbering>
 </file>
@@ -6066,6 +8077,18 @@
       <w:lang w:val="ru-RU" w:eastAsia="ru-RU"/>
     </w:rPr>
   </w:style>
+  <w:style w:type="character" w:styleId="Hyperlink">
+    <w:name w:val="Hyperlink"/>
+    <w:basedOn w:val="DefaultParagraphFont"/>
+    <w:uiPriority w:val="99"/>
+    <w:semiHidden/>
+    <w:unhideWhenUsed/>
+    <w:rsid w:val="00A1767D"/>
+    <w:rPr>
+      <w:color w:val="0000FF"/>
+      <w:u w:val="single"/>
+    </w:rPr>
+  </w:style>
 </w:styles>
 </file>
 

</xml_diff>